<commit_message>
Add / update weekly schedule.
</commit_message>
<xml_diff>
--- a/CPSC-24500/Syllabus.docx
+++ b/CPSC-24500/Syllabus.docx
@@ -49,10 +49,7 @@
         </w:numPr>
       </w:pPr>
       <w:r>
-        <w:t>Email: e</w:t>
-      </w:r>
-      <w:r>
-        <w:t>pogue@lewisu.edu</w:t>
+        <w:t>Email: epogue@lewisu.edu</w:t>
       </w:r>
     </w:p>
     <w:p>
@@ -64,10 +61,7 @@
         </w:numPr>
       </w:pPr>
       <w:r>
-        <w:t xml:space="preserve">Phone: </w:t>
-      </w:r>
-      <w:r>
-        <w:t xml:space="preserve">(630) 613-7088 </w:t>
+        <w:t xml:space="preserve">Phone: (630) 613-7088 </w:t>
       </w:r>
     </w:p>
     <w:p>
@@ -327,7 +321,7 @@
         </w:numPr>
       </w:pPr>
       <w:r>
-        <w:t>Perform screen-scraping by retrieving data from a website.</w:t>
+        <w:t>Perform screen-scraping by retrieving data from a website</w:t>
       </w:r>
     </w:p>
     <w:p>
@@ -483,7 +477,16 @@
         </w:numPr>
       </w:pPr>
       <w:r>
-        <w:t>Create a user interface in Python and Java</w:t>
+        <w:t xml:space="preserve">Create a user interface in </w:t>
+      </w:r>
+      <w:r>
+        <w:t xml:space="preserve">Java and C# (possibly </w:t>
+      </w:r>
+      <w:r>
+        <w:t>Python</w:t>
+      </w:r>
+      <w:r>
+        <w:t>)</w:t>
       </w:r>
     </w:p>
     <w:p>
@@ -619,19 +622,22 @@
         </w:numPr>
       </w:pPr>
       <w:r>
-        <w:t>Describe how object-oriented programming is fundamentally different from the programming you have done before.</w:t>
-      </w:r>
-    </w:p>
-    <w:p>
-      <w:pPr>
-        <w:pStyle w:val="ListParagraph"/>
-        <w:numPr>
-          <w:ilvl w:val="0"/>
-          <w:numId w:val="9"/>
-        </w:numPr>
-      </w:pPr>
-      <w:r>
-        <w:t>Justify the choice to use an object-oriented approach to developing software.</w:t>
+        <w:t>Describe how object-oriented programming is fundamentally different from the p</w:t>
+      </w:r>
+      <w:r>
+        <w:t>rogramming you have done before</w:t>
+      </w:r>
+    </w:p>
+    <w:p>
+      <w:pPr>
+        <w:pStyle w:val="ListParagraph"/>
+        <w:numPr>
+          <w:ilvl w:val="0"/>
+          <w:numId w:val="9"/>
+        </w:numPr>
+      </w:pPr>
+      <w:r>
+        <w:t>Justify the choice to use an object-oriented approach to developing software</w:t>
       </w:r>
     </w:p>
     <w:p>
@@ -655,19 +661,19 @@
         </w:numPr>
       </w:pPr>
       <w:r>
-        <w:t>Distinguish between aggregation and composition as two different kinds of ownership.</w:t>
-      </w:r>
-    </w:p>
-    <w:p>
-      <w:pPr>
-        <w:pStyle w:val="ListParagraph"/>
-        <w:numPr>
-          <w:ilvl w:val="0"/>
-          <w:numId w:val="9"/>
-        </w:numPr>
-      </w:pPr>
-      <w:r>
-        <w:t>Identify the superclass and the subclass in an inheritance relationship.</w:t>
+        <w:t>Distinguish between aggregation and composition as two different kinds of ownership</w:t>
+      </w:r>
+    </w:p>
+    <w:p>
+      <w:pPr>
+        <w:pStyle w:val="ListParagraph"/>
+        <w:numPr>
+          <w:ilvl w:val="0"/>
+          <w:numId w:val="9"/>
+        </w:numPr>
+      </w:pPr>
+      <w:r>
+        <w:t>Identify the superclass and the subclass in an inheritance relationship</w:t>
       </w:r>
     </w:p>
     <w:p>
@@ -691,7 +697,7 @@
         </w:numPr>
       </w:pPr>
       <w:r>
-        <w:t>Depict classes and their relationships using UML class diagrams.</w:t>
+        <w:t>Depict classes and their relationships using UML class diagrams</w:t>
       </w:r>
     </w:p>
     <w:p>
@@ -723,7 +729,7 @@
       </w:r>
       <w:proofErr w:type="spellEnd"/>
       <w:r>
-        <w:t xml:space="preserve"> Substitution, and Single Responsibility.</w:t>
+        <w:t xml:space="preserve"> Substitution, and Single Responsibility</w:t>
       </w:r>
     </w:p>
     <w:p>
@@ -763,33 +769,33 @@
         <w:spacing w:after="0"/>
       </w:pPr>
       <w:r>
-        <w:t>Write definitions for classes that comprise the model of a model-view-controller application.</w:t>
-      </w:r>
-    </w:p>
-    <w:p>
-      <w:pPr>
-        <w:pStyle w:val="ListParagraph"/>
-        <w:numPr>
-          <w:ilvl w:val="0"/>
-          <w:numId w:val="9"/>
-        </w:numPr>
-        <w:spacing w:after="0"/>
-      </w:pPr>
-      <w:r>
-        <w:t>Use inheritance to build classes that expand upon the capabilities and features of classes that came before.</w:t>
-      </w:r>
-    </w:p>
-    <w:p>
-      <w:pPr>
-        <w:pStyle w:val="ListParagraph"/>
-        <w:numPr>
-          <w:ilvl w:val="0"/>
-          <w:numId w:val="9"/>
-        </w:numPr>
-        <w:spacing w:after="0"/>
-      </w:pPr>
-      <w:r>
-        <w:t>Declare an abstract class and explain why creating abstract classes is useful.</w:t>
+        <w:t>Write definitions for classes that comprise the model of a model-view-controller application</w:t>
+      </w:r>
+    </w:p>
+    <w:p>
+      <w:pPr>
+        <w:pStyle w:val="ListParagraph"/>
+        <w:numPr>
+          <w:ilvl w:val="0"/>
+          <w:numId w:val="9"/>
+        </w:numPr>
+        <w:spacing w:after="0"/>
+      </w:pPr>
+      <w:r>
+        <w:t>Use inheritance to build classes that expand upon the capabilities and features of classes that came before</w:t>
+      </w:r>
+    </w:p>
+    <w:p>
+      <w:pPr>
+        <w:pStyle w:val="ListParagraph"/>
+        <w:numPr>
+          <w:ilvl w:val="0"/>
+          <w:numId w:val="9"/>
+        </w:numPr>
+        <w:spacing w:after="0"/>
+      </w:pPr>
+      <w:r>
+        <w:t>Declare an abstract class and explain why creating abstract classes is useful</w:t>
       </w:r>
     </w:p>
     <w:p>
@@ -803,96 +809,125 @@
       </w:pPr>
       <w:r>
         <w:lastRenderedPageBreak/>
-        <w:t xml:space="preserve">Implement information-hiding by adding private data members to your model classes and including public get and set functions </w:t>
+        <w:t>Implement information-hiding by adding private data members to your model classes and including public get and set functions fo</w:t>
+      </w:r>
+      <w:r>
+        <w:t>r</w:t>
+      </w:r>
+      <w:r>
+        <w:t xml:space="preserve"> accessing their values</w:t>
+      </w:r>
+    </w:p>
+    <w:p>
+      <w:pPr>
+        <w:pStyle w:val="ListParagraph"/>
+        <w:numPr>
+          <w:ilvl w:val="0"/>
+          <w:numId w:val="9"/>
+        </w:numPr>
+        <w:spacing w:after="0"/>
+      </w:pPr>
+      <w:r>
+        <w:t>Write default and non-default constructors for a model class</w:t>
+      </w:r>
+    </w:p>
+    <w:p>
+      <w:pPr>
+        <w:pStyle w:val="ListParagraph"/>
+        <w:numPr>
+          <w:ilvl w:val="0"/>
+          <w:numId w:val="9"/>
+        </w:numPr>
+        <w:spacing w:after="0"/>
+      </w:pPr>
+      <w:r>
+        <w:t xml:space="preserve">Redefine the </w:t>
       </w:r>
       <w:proofErr w:type="spellStart"/>
       <w:r>
-        <w:t>fo</w:t>
+        <w:t>toString</w:t>
       </w:r>
       <w:proofErr w:type="spellEnd"/>
       <w:r>
-        <w:t xml:space="preserve"> accessing their values.</w:t>
-      </w:r>
-    </w:p>
-    <w:p>
-      <w:pPr>
-        <w:pStyle w:val="ListParagraph"/>
-        <w:numPr>
-          <w:ilvl w:val="0"/>
-          <w:numId w:val="9"/>
-        </w:numPr>
-        <w:spacing w:after="0"/>
-      </w:pPr>
-      <w:r>
-        <w:t>Write default and non-default constructors for a model class.</w:t>
-      </w:r>
-    </w:p>
-    <w:p>
-      <w:pPr>
-        <w:pStyle w:val="ListParagraph"/>
-        <w:numPr>
-          <w:ilvl w:val="0"/>
-          <w:numId w:val="9"/>
-        </w:numPr>
-        <w:spacing w:after="0"/>
-      </w:pPr>
-      <w:r>
-        <w:t xml:space="preserve">Redefine the </w:t>
+        <w:t xml:space="preserve"> function a class inherits from the base </w:t>
       </w:r>
       <w:proofErr w:type="spellStart"/>
       <w:r>
-        <w:t>toString</w:t>
+        <w:t>java.lang.Object</w:t>
       </w:r>
       <w:proofErr w:type="spellEnd"/>
       <w:r>
-        <w:t xml:space="preserve"> function a class inherits from the base </w:t>
+        <w:t xml:space="preserve"> class to represent the object as a String</w:t>
+      </w:r>
+    </w:p>
+    <w:p>
+      <w:pPr>
+        <w:pStyle w:val="ListParagraph"/>
+        <w:numPr>
+          <w:ilvl w:val="0"/>
+          <w:numId w:val="9"/>
+        </w:numPr>
+        <w:spacing w:after="0"/>
+      </w:pPr>
+      <w:r>
+        <w:t>Distinguish between function overloading and function overriding</w:t>
+      </w:r>
+    </w:p>
+    <w:p>
+      <w:pPr>
+        <w:pStyle w:val="ListParagraph"/>
+        <w:numPr>
+          <w:ilvl w:val="0"/>
+          <w:numId w:val="9"/>
+        </w:numPr>
+        <w:spacing w:after="0"/>
+      </w:pPr>
+      <w:r>
+        <w:t>Create objects that are instances of a model class</w:t>
+      </w:r>
+    </w:p>
+    <w:p>
+      <w:pPr>
+        <w:pStyle w:val="ListParagraph"/>
+        <w:numPr>
+          <w:ilvl w:val="0"/>
+          <w:numId w:val="9"/>
+        </w:numPr>
+        <w:spacing w:after="0"/>
+      </w:pPr>
+      <w:r>
+        <w:t xml:space="preserve">Store multiple objects in a Java collection called an </w:t>
       </w:r>
       <w:proofErr w:type="spellStart"/>
       <w:r>
-        <w:t>java.lang.Object</w:t>
+        <w:t>ArrayList</w:t>
       </w:r>
       <w:proofErr w:type="spellEnd"/>
-      <w:r>
-        <w:t xml:space="preserve"> class to represent the object as a String.</w:t>
-      </w:r>
-    </w:p>
-    <w:p>
-      <w:pPr>
-        <w:pStyle w:val="ListParagraph"/>
-        <w:numPr>
-          <w:ilvl w:val="0"/>
-          <w:numId w:val="9"/>
-        </w:numPr>
-        <w:spacing w:after="0"/>
-      </w:pPr>
-      <w:r>
-        <w:t>Distinguish between function overloading and function overriding.</w:t>
-      </w:r>
-    </w:p>
-    <w:p>
-      <w:pPr>
-        <w:pStyle w:val="ListParagraph"/>
-        <w:numPr>
-          <w:ilvl w:val="0"/>
-          <w:numId w:val="9"/>
-        </w:numPr>
-        <w:spacing w:after="0"/>
-      </w:pPr>
-      <w:r>
-        <w:t>Create objects that are instances of a model class.</w:t>
-      </w:r>
-    </w:p>
-    <w:p>
-      <w:pPr>
-        <w:pStyle w:val="ListParagraph"/>
-        <w:numPr>
-          <w:ilvl w:val="0"/>
-          <w:numId w:val="9"/>
-        </w:numPr>
-        <w:spacing w:after="0"/>
-      </w:pPr>
-      <w:r>
-        <w:t xml:space="preserve">Store multiple objects in a Java collection called an </w:t>
+    </w:p>
+    <w:p>
+      <w:pPr>
+        <w:pStyle w:val="ListParagraph"/>
+        <w:numPr>
+          <w:ilvl w:val="0"/>
+          <w:numId w:val="9"/>
+        </w:numPr>
+        <w:spacing w:after="0"/>
+      </w:pPr>
+      <w:r>
+        <w:t>Define what generic means as applied to a data type</w:t>
+      </w:r>
+    </w:p>
+    <w:p>
+      <w:pPr>
+        <w:pStyle w:val="ListParagraph"/>
+        <w:numPr>
+          <w:ilvl w:val="0"/>
+          <w:numId w:val="9"/>
+        </w:numPr>
+        <w:spacing w:after="0"/>
+      </w:pPr>
+      <w:r>
+        <w:t xml:space="preserve">Distinguish between using an array and an </w:t>
       </w:r>
       <w:proofErr w:type="spellStart"/>
       <w:r>
@@ -900,75 +935,193 @@
       </w:r>
       <w:proofErr w:type="spellEnd"/>
       <w:r>
-        <w:t>.</w:t>
-      </w:r>
-    </w:p>
-    <w:p>
-      <w:pPr>
-        <w:pStyle w:val="ListParagraph"/>
-        <w:numPr>
-          <w:ilvl w:val="0"/>
-          <w:numId w:val="9"/>
-        </w:numPr>
-        <w:spacing w:after="0"/>
-      </w:pPr>
-      <w:r>
-        <w:t>Define what generic means as applied to a data type.</w:t>
-      </w:r>
-    </w:p>
-    <w:p>
-      <w:pPr>
-        <w:pStyle w:val="ListParagraph"/>
-        <w:numPr>
-          <w:ilvl w:val="0"/>
-          <w:numId w:val="9"/>
-        </w:numPr>
-        <w:spacing w:after="0"/>
-      </w:pPr>
-      <w:r>
-        <w:t xml:space="preserve">Distinguish between using an array and an </w:t>
+        <w:t xml:space="preserve"> to store a collection of objects</w:t>
+      </w:r>
+    </w:p>
+    <w:p>
+      <w:pPr>
+        <w:pStyle w:val="ListParagraph"/>
+        <w:numPr>
+          <w:ilvl w:val="0"/>
+          <w:numId w:val="9"/>
+        </w:numPr>
+        <w:spacing w:after="0"/>
+      </w:pPr>
+      <w:r>
+        <w:t xml:space="preserve">Use </w:t>
       </w:r>
       <w:proofErr w:type="spellStart"/>
       <w:r>
-        <w:t>ArrayList</w:t>
+        <w:t>Javadocs</w:t>
       </w:r>
       <w:proofErr w:type="spellEnd"/>
       <w:r>
-        <w:t xml:space="preserve"> to store a collection of objects.</w:t>
-      </w:r>
-    </w:p>
-    <w:p>
-      <w:pPr>
-        <w:pStyle w:val="ListParagraph"/>
-        <w:numPr>
-          <w:ilvl w:val="0"/>
-          <w:numId w:val="9"/>
-        </w:numPr>
-        <w:spacing w:after="0"/>
-      </w:pPr>
-      <w:r>
-        <w:t xml:space="preserve">Use </w:t>
+        <w:t xml:space="preserve"> to provide attractive and comprehensive documentation for your code</w:t>
+      </w:r>
+    </w:p>
+    <w:p>
+      <w:pPr>
+        <w:pStyle w:val="ListParagraph"/>
+        <w:numPr>
+          <w:ilvl w:val="0"/>
+          <w:numId w:val="9"/>
+        </w:numPr>
+        <w:spacing w:after="0"/>
+      </w:pPr>
+      <w:r>
+        <w:t>Work with a collection of related objects polymorphically</w:t>
+      </w:r>
+    </w:p>
+    <w:p>
+      <w:pPr>
+        <w:pStyle w:val="ListParagraph"/>
+        <w:numPr>
+          <w:ilvl w:val="0"/>
+          <w:numId w:val="9"/>
+        </w:numPr>
+        <w:spacing w:after="240"/>
+      </w:pPr>
+      <w:r>
+        <w:t>Explain how polymorphism is implemented behind the scenes</w:t>
+      </w:r>
+    </w:p>
+    <w:p>
+      <w:pPr>
+        <w:spacing w:after="0"/>
+        <w:rPr>
+          <w:rStyle w:val="Strong"/>
+        </w:rPr>
+      </w:pPr>
+      <w:r>
+        <w:rPr>
+          <w:rStyle w:val="Strong"/>
+        </w:rPr>
+        <w:t>Week 3</w:t>
+      </w:r>
+    </w:p>
+    <w:p>
+      <w:pPr>
+        <w:pStyle w:val="ListParagraph"/>
+        <w:numPr>
+          <w:ilvl w:val="0"/>
+          <w:numId w:val="9"/>
+        </w:numPr>
+        <w:spacing w:after="0"/>
+      </w:pPr>
+      <w:r>
+        <w:t>Explain the difference between lightweight and heavyweight components</w:t>
+      </w:r>
+    </w:p>
+    <w:p>
+      <w:pPr>
+        <w:pStyle w:val="ListParagraph"/>
+        <w:numPr>
+          <w:ilvl w:val="0"/>
+          <w:numId w:val="9"/>
+        </w:numPr>
+        <w:spacing w:after="0"/>
+      </w:pPr>
+      <w:r>
+        <w:t>Identify lightweight and heavyweight components</w:t>
+      </w:r>
+    </w:p>
+    <w:p>
+      <w:pPr>
+        <w:pStyle w:val="ListParagraph"/>
+        <w:numPr>
+          <w:ilvl w:val="0"/>
+          <w:numId w:val="9"/>
+        </w:numPr>
+        <w:spacing w:after="0"/>
+      </w:pPr>
+      <w:r>
+        <w:t>Describe how lightweight and heavyweight components render themselves</w:t>
+      </w:r>
+    </w:p>
+    <w:p>
+      <w:pPr>
+        <w:pStyle w:val="ListParagraph"/>
+        <w:numPr>
+          <w:ilvl w:val="0"/>
+          <w:numId w:val="9"/>
+        </w:numPr>
+        <w:spacing w:after="0"/>
+      </w:pPr>
+      <w:r>
+        <w:t>Explain what a layout manager does and identify and describe three of them</w:t>
+      </w:r>
+    </w:p>
+    <w:p>
+      <w:pPr>
+        <w:pStyle w:val="ListParagraph"/>
+        <w:numPr>
+          <w:ilvl w:val="0"/>
+          <w:numId w:val="9"/>
+        </w:numPr>
+        <w:spacing w:after="0"/>
+      </w:pPr>
+      <w:r>
+        <w:t>Specify layout managers for heavyweight and lightweight components</w:t>
+      </w:r>
+    </w:p>
+    <w:p>
+      <w:pPr>
+        <w:pStyle w:val="ListParagraph"/>
+        <w:numPr>
+          <w:ilvl w:val="0"/>
+          <w:numId w:val="9"/>
+        </w:numPr>
+        <w:spacing w:after="0"/>
+      </w:pPr>
+      <w:r>
+        <w:t xml:space="preserve">Use paint and </w:t>
       </w:r>
       <w:proofErr w:type="spellStart"/>
       <w:r>
-        <w:t>Javadocs</w:t>
+        <w:t>paintComponent's</w:t>
       </w:r>
       <w:proofErr w:type="spellEnd"/>
       <w:r>
-        <w:t xml:space="preserve"> to provide attractive and comprehensive documentation for your code.</w:t>
-      </w:r>
-    </w:p>
-    <w:p>
-      <w:pPr>
-        <w:pStyle w:val="ListParagraph"/>
-        <w:numPr>
-          <w:ilvl w:val="0"/>
-          <w:numId w:val="9"/>
-        </w:numPr>
-        <w:spacing w:after="0"/>
-      </w:pPr>
-      <w:r>
-        <w:t>Work with a collection of related objects polymorphically.</w:t>
+        <w:t xml:space="preserve"> Graphics object to draw a variety of shapes</w:t>
+      </w:r>
+    </w:p>
+    <w:p>
+      <w:pPr>
+        <w:pStyle w:val="ListParagraph"/>
+        <w:numPr>
+          <w:ilvl w:val="0"/>
+          <w:numId w:val="9"/>
+        </w:numPr>
+        <w:spacing w:after="0"/>
+      </w:pPr>
+      <w:r>
+        <w:t>Explain how to achieve true Model-View-Controller architecture by removing any reference from the view to the model and from the model to the view</w:t>
+      </w:r>
+    </w:p>
+    <w:p>
+      <w:pPr>
+        <w:pStyle w:val="ListParagraph"/>
+        <w:numPr>
+          <w:ilvl w:val="0"/>
+          <w:numId w:val="9"/>
+        </w:numPr>
+        <w:spacing w:after="0"/>
+      </w:pPr>
+      <w:r>
+        <w:t>Distinguish between extending a class and implementing an interface</w:t>
+      </w:r>
+    </w:p>
+    <w:p>
+      <w:pPr>
+        <w:pStyle w:val="ListParagraph"/>
+        <w:numPr>
+          <w:ilvl w:val="0"/>
+          <w:numId w:val="9"/>
+        </w:numPr>
+        <w:spacing w:after="0"/>
+      </w:pPr>
+      <w:r>
+        <w:t>Create an event handler that implements the ActionListener interface to respond to the user clicking on a button</w:t>
       </w:r>
     </w:p>
     <w:p>
@@ -981,7 +1134,7 @@
         <w:spacing w:after="240"/>
       </w:pPr>
       <w:r>
-        <w:t>Explain how polymorphism is implemented behind the scenes.</w:t>
+        <w:t>Explain multiple ways to implement an event handler for a particular object and event (anonymous inner classes vs. named classes vs. having the frame itself serve as the handler)</w:t>
       </w:r>
     </w:p>
     <w:p>
@@ -995,158 +1148,6 @@
         <w:rPr>
           <w:rStyle w:val="Strong"/>
         </w:rPr>
-        <w:t>Week 3</w:t>
-      </w:r>
-    </w:p>
-    <w:p>
-      <w:pPr>
-        <w:pStyle w:val="ListParagraph"/>
-        <w:numPr>
-          <w:ilvl w:val="0"/>
-          <w:numId w:val="9"/>
-        </w:numPr>
-        <w:spacing w:after="0"/>
-      </w:pPr>
-      <w:r>
-        <w:t>Explain the difference between lightweight and heavyweight components.</w:t>
-      </w:r>
-    </w:p>
-    <w:p>
-      <w:pPr>
-        <w:pStyle w:val="ListParagraph"/>
-        <w:numPr>
-          <w:ilvl w:val="0"/>
-          <w:numId w:val="9"/>
-        </w:numPr>
-        <w:spacing w:after="0"/>
-      </w:pPr>
-      <w:r>
-        <w:t>Identify lightweight and heavyweight components.</w:t>
-      </w:r>
-    </w:p>
-    <w:p>
-      <w:pPr>
-        <w:pStyle w:val="ListParagraph"/>
-        <w:numPr>
-          <w:ilvl w:val="0"/>
-          <w:numId w:val="9"/>
-        </w:numPr>
-        <w:spacing w:after="0"/>
-      </w:pPr>
-      <w:r>
-        <w:t>Describe how lightweight and heavyweight components render themselves.</w:t>
-      </w:r>
-    </w:p>
-    <w:p>
-      <w:pPr>
-        <w:pStyle w:val="ListParagraph"/>
-        <w:numPr>
-          <w:ilvl w:val="0"/>
-          <w:numId w:val="9"/>
-        </w:numPr>
-        <w:spacing w:after="0"/>
-      </w:pPr>
-      <w:r>
-        <w:t>Explain what a layout manager does and identify and describe three of them.</w:t>
-      </w:r>
-    </w:p>
-    <w:p>
-      <w:pPr>
-        <w:pStyle w:val="ListParagraph"/>
-        <w:numPr>
-          <w:ilvl w:val="0"/>
-          <w:numId w:val="9"/>
-        </w:numPr>
-        <w:spacing w:after="0"/>
-      </w:pPr>
-      <w:r>
-        <w:t>Specify layout managers for heavyweight and lightweight components.</w:t>
-      </w:r>
-    </w:p>
-    <w:p>
-      <w:pPr>
-        <w:pStyle w:val="ListParagraph"/>
-        <w:numPr>
-          <w:ilvl w:val="0"/>
-          <w:numId w:val="9"/>
-        </w:numPr>
-        <w:spacing w:after="0"/>
-      </w:pPr>
-      <w:r>
-        <w:t xml:space="preserve">Use paint and </w:t>
-      </w:r>
-      <w:proofErr w:type="spellStart"/>
-      <w:r>
-        <w:t>paintComponent's</w:t>
-      </w:r>
-      <w:proofErr w:type="spellEnd"/>
-      <w:r>
-        <w:t xml:space="preserve"> Graphics object to draw a variety of shapes.</w:t>
-      </w:r>
-    </w:p>
-    <w:p>
-      <w:pPr>
-        <w:pStyle w:val="ListParagraph"/>
-        <w:numPr>
-          <w:ilvl w:val="0"/>
-          <w:numId w:val="9"/>
-        </w:numPr>
-        <w:spacing w:after="0"/>
-      </w:pPr>
-      <w:r>
-        <w:t>Explain how to achieve true Model-View-Controller architecture by removing any reference from the view to the model and from the model to the view.</w:t>
-      </w:r>
-    </w:p>
-    <w:p>
-      <w:pPr>
-        <w:pStyle w:val="ListParagraph"/>
-        <w:numPr>
-          <w:ilvl w:val="0"/>
-          <w:numId w:val="9"/>
-        </w:numPr>
-        <w:spacing w:after="0"/>
-      </w:pPr>
-      <w:r>
-        <w:t>Distinguish between extending a class and implementing an interface.</w:t>
-      </w:r>
-    </w:p>
-    <w:p>
-      <w:pPr>
-        <w:pStyle w:val="ListParagraph"/>
-        <w:numPr>
-          <w:ilvl w:val="0"/>
-          <w:numId w:val="9"/>
-        </w:numPr>
-        <w:spacing w:after="0"/>
-      </w:pPr>
-      <w:r>
-        <w:t>Create an event handler that implements the ActionListener interface to respond to the user clicking on a button.</w:t>
-      </w:r>
-    </w:p>
-    <w:p>
-      <w:pPr>
-        <w:pStyle w:val="ListParagraph"/>
-        <w:numPr>
-          <w:ilvl w:val="0"/>
-          <w:numId w:val="9"/>
-        </w:numPr>
-        <w:spacing w:after="240"/>
-      </w:pPr>
-      <w:r>
-        <w:t>Explain multiple ways to implement an event handler for a particular object and event (anonymous inner classes vs. named classes vs. having the frame itself serve as the handler).</w:t>
-      </w:r>
-    </w:p>
-    <w:p>
-      <w:pPr>
-        <w:spacing w:after="0"/>
-        <w:rPr>
-          <w:rStyle w:val="Strong"/>
-        </w:rPr>
-      </w:pPr>
-      <w:r>
-        <w:rPr>
-          <w:rStyle w:val="Strong"/>
-        </w:rPr>
         <w:t>Week 4</w:t>
       </w:r>
     </w:p>
@@ -1160,20 +1161,20 @@
         <w:spacing w:after="0"/>
       </w:pPr>
       <w:r>
-        <w:t>Create interactive applications that adhere to the Model-View-Controller pattern.</w:t>
-      </w:r>
-    </w:p>
-    <w:p>
-      <w:pPr>
-        <w:pStyle w:val="ListParagraph"/>
-        <w:numPr>
-          <w:ilvl w:val="0"/>
-          <w:numId w:val="9"/>
-        </w:numPr>
-        <w:spacing w:after="0"/>
-      </w:pPr>
-      <w:r>
-        <w:t>Write code that responds to a variety of events, including clicking the mouse on a frame or panel, moving or dragging the mouse, and typing a key on the keyboard.</w:t>
+        <w:t>Create interactive applications that adhere to the Model-View-Controller pattern</w:t>
+      </w:r>
+    </w:p>
+    <w:p>
+      <w:pPr>
+        <w:pStyle w:val="ListParagraph"/>
+        <w:numPr>
+          <w:ilvl w:val="0"/>
+          <w:numId w:val="9"/>
+        </w:numPr>
+        <w:spacing w:after="0"/>
+      </w:pPr>
+      <w:r>
+        <w:t>Write code that responds to a variety of events, including clicking the mouse on a frame or panel, moving or dragging the mouse, and typing a key on the keyboard</w:t>
       </w:r>
     </w:p>
     <w:p>
@@ -2035,7 +2036,12 @@
         <w:spacing w:after="0"/>
       </w:pPr>
       <w:r>
-        <w:t>Homework will be assigned weekly to help you keep your skills sharp. Each homework will include a requirement to post to the Discussion Board and respond to another student’s post. Your performance on the homework will determine your grade in the course.</w:t>
+        <w:t>Homework will be assigned weekly to he</w:t>
+      </w:r>
+      <w:bookmarkStart w:id="0" w:name="_GoBack"/>
+      <w:bookmarkEnd w:id="0"/>
+      <w:r>
+        <w:t>lp you keep your skills sharp. Each homework will include a requirement to post to the Discussion Board and respond to another student’s post. Your performance on the homework will determine your grade in the course.</w:t>
       </w:r>
     </w:p>
     <w:p>
@@ -2052,71 +2058,145 @@
         <w:t>Weekly Schedule:</w:t>
       </w:r>
     </w:p>
-    <w:p>
-      <w:pPr>
-        <w:pStyle w:val="ListParagraph"/>
-        <w:numPr>
-          <w:ilvl w:val="0"/>
-          <w:numId w:val="9"/>
-        </w:numPr>
-        <w:spacing w:after="0"/>
-      </w:pPr>
-      <w:r>
-        <w:t xml:space="preserve">Each week begins on a Monday. The weekly lecture video(s) will be posted no later than Monday morning at 8 AM. Please review the video(s) and weekly assignments by noon on Tuesday. </w:t>
-      </w:r>
-    </w:p>
-    <w:p>
-      <w:pPr>
-        <w:pStyle w:val="ListParagraph"/>
-        <w:numPr>
-          <w:ilvl w:val="0"/>
-          <w:numId w:val="9"/>
-        </w:numPr>
-        <w:spacing w:after="0"/>
-      </w:pPr>
-      <w:r>
-        <w:t xml:space="preserve">A live weekly discussion will take place on Tuesdays at 3 PM. It will last no more than 90 minutes. This is an optional discussion and will be focused on questions related to the lecture video(s) and the assignments for the week. </w:t>
-      </w:r>
-    </w:p>
-    <w:p>
-      <w:pPr>
-        <w:pStyle w:val="ListParagraph"/>
-        <w:numPr>
-          <w:ilvl w:val="0"/>
-          <w:numId w:val="9"/>
-        </w:numPr>
-        <w:spacing w:after="0"/>
-      </w:pPr>
-      <w:r>
-        <w:t>Write an original post on the Discussion Board by Thursday night at 11:59pm.</w:t>
-      </w:r>
-    </w:p>
-    <w:p>
-      <w:pPr>
-        <w:pStyle w:val="ListParagraph"/>
-        <w:numPr>
-          <w:ilvl w:val="0"/>
-          <w:numId w:val="9"/>
-        </w:numPr>
-        <w:spacing w:after="0"/>
-      </w:pPr>
-      <w:r>
-        <w:t>Respond to another student’s post on the Discussion Board by Friday night at 11:59pm.</w:t>
-      </w:r>
-    </w:p>
-    <w:p>
-      <w:pPr>
-        <w:pStyle w:val="ListParagraph"/>
-        <w:numPr>
-          <w:ilvl w:val="0"/>
-          <w:numId w:val="9"/>
-        </w:numPr>
-        <w:spacing w:after="0"/>
-      </w:pPr>
-      <w:r>
-        <w:t>Submit the week’s homework by Sunday night at 11:59pm.</w:t>
-      </w:r>
-    </w:p>
+    <w:tbl>
+      <w:tblPr>
+        <w:tblStyle w:val="TableGrid"/>
+        <w:tblW w:w="9535" w:type="dxa"/>
+        <w:tblLook w:val="04A0" w:firstRow="1" w:lastRow="0" w:firstColumn="1" w:lastColumn="0" w:noHBand="0" w:noVBand="1"/>
+      </w:tblPr>
+      <w:tblGrid>
+        <w:gridCol w:w="1303"/>
+        <w:gridCol w:w="8232"/>
+      </w:tblGrid>
+      <w:tr>
+        <w:tc>
+          <w:tcPr>
+            <w:tcW w:w="1303" w:type="dxa"/>
+          </w:tcPr>
+          <w:p>
+            <w:r>
+              <w:t>Monday</w:t>
+            </w:r>
+          </w:p>
+        </w:tc>
+        <w:tc>
+          <w:tcPr>
+            <w:tcW w:w="8232" w:type="dxa"/>
+          </w:tcPr>
+          <w:p>
+            <w:r>
+              <w:t xml:space="preserve">Each week begins on a Monday morning. The weekly lecture video(s) will be posted no later than Monday morning at </w:t>
+            </w:r>
+            <w:r>
+              <w:t>10</w:t>
+            </w:r>
+            <w:r>
+              <w:t xml:space="preserve"> AM. Please </w:t>
+            </w:r>
+            <w:r>
+              <w:t>view t</w:t>
+            </w:r>
+            <w:r>
+              <w:t xml:space="preserve">he video(s) and </w:t>
+            </w:r>
+            <w:r>
+              <w:t xml:space="preserve">review the </w:t>
+            </w:r>
+            <w:r>
+              <w:t>weekly assignments by noon on Tuesday.</w:t>
+            </w:r>
+          </w:p>
+        </w:tc>
+      </w:tr>
+      <w:tr>
+        <w:tc>
+          <w:tcPr>
+            <w:tcW w:w="1303" w:type="dxa"/>
+          </w:tcPr>
+          <w:p>
+            <w:r>
+              <w:t>Tuesday</w:t>
+            </w:r>
+          </w:p>
+        </w:tc>
+        <w:tc>
+          <w:tcPr>
+            <w:tcW w:w="8232" w:type="dxa"/>
+          </w:tcPr>
+          <w:p>
+            <w:r>
+              <w:t>A live weekly discussion will take place on Tuesdays at 3 PM. It will last no more than 90 minutes. This is an optional discussion and will be focused on topics related to the lecture video(s) and the assignments for the week.</w:t>
+            </w:r>
+          </w:p>
+        </w:tc>
+      </w:tr>
+      <w:tr>
+        <w:tc>
+          <w:tcPr>
+            <w:tcW w:w="1303" w:type="dxa"/>
+          </w:tcPr>
+          <w:p>
+            <w:r>
+              <w:t>Wednesday</w:t>
+            </w:r>
+          </w:p>
+        </w:tc>
+        <w:tc>
+          <w:tcPr>
+            <w:tcW w:w="8232" w:type="dxa"/>
+          </w:tcPr>
+          <w:p>
+            <w:r>
+              <w:t xml:space="preserve">Make an original post on the class discussion board (DB) by midnight on Wednesday. </w:t>
+            </w:r>
+          </w:p>
+        </w:tc>
+      </w:tr>
+      <w:tr>
+        <w:tc>
+          <w:tcPr>
+            <w:tcW w:w="1303" w:type="dxa"/>
+          </w:tcPr>
+          <w:p>
+            <w:r>
+              <w:t>Friday</w:t>
+            </w:r>
+          </w:p>
+        </w:tc>
+        <w:tc>
+          <w:tcPr>
+            <w:tcW w:w="8232" w:type="dxa"/>
+          </w:tcPr>
+          <w:p>
+            <w:r>
+              <w:t xml:space="preserve">Respond to another student’s post on the discussion board by midnight on Friday. </w:t>
+            </w:r>
+          </w:p>
+        </w:tc>
+      </w:tr>
+      <w:tr>
+        <w:tc>
+          <w:tcPr>
+            <w:tcW w:w="1303" w:type="dxa"/>
+          </w:tcPr>
+          <w:p>
+            <w:r>
+              <w:t>Sunday</w:t>
+            </w:r>
+          </w:p>
+        </w:tc>
+        <w:tc>
+          <w:tcPr>
+            <w:tcW w:w="8232" w:type="dxa"/>
+          </w:tcPr>
+          <w:p>
+            <w:r>
+              <w:t xml:space="preserve">Submit homework using blackboard (BB) assignment link by midnight. </w:t>
+            </w:r>
+          </w:p>
+        </w:tc>
+      </w:tr>
+    </w:tbl>
     <w:p>
       <w:pPr>
         <w:spacing w:before="240" w:after="0"/>
@@ -2209,10 +2289,7 @@
       </w:r>
       <w:r>
         <w:tab/>
-        <w:t>83-86</w:t>
-      </w:r>
-      <w:r>
-        <w:t>.99</w:t>
+        <w:t>83-86.99</w:t>
       </w:r>
       <w:r>
         <w:tab/>
@@ -2322,13 +2399,7 @@
         <w:spacing w:after="0"/>
       </w:pPr>
       <w:r>
-        <w:t xml:space="preserve">Before March 26, a student can drop the course, receive a full (100%) refund, and nothing </w:t>
-      </w:r>
-      <w:r>
-        <w:t xml:space="preserve">will appear </w:t>
-      </w:r>
-      <w:r>
-        <w:t>on their transcript</w:t>
+        <w:t>Before March 26, a student can drop the course, receive a full (100%) refund, and nothing will appear on their transcript</w:t>
       </w:r>
     </w:p>
     <w:p>
@@ -2627,8 +2698,6 @@
       <w:r>
         <w:t>.</w:t>
       </w:r>
-      <w:bookmarkStart w:id="0" w:name="_GoBack"/>
-      <w:bookmarkEnd w:id="0"/>
     </w:p>
     <w:sectPr>
       <w:headerReference w:type="default" r:id="rId10"/>
@@ -5346,6 +5415,25 @@
       <w:shd w:val="clear" w:color="auto" w:fill="E6E6E6"/>
     </w:rPr>
   </w:style>
+  <w:style w:type="table" w:styleId="TableGrid">
+    <w:name w:val="Table Grid"/>
+    <w:basedOn w:val="TableNormal"/>
+    <w:uiPriority w:val="39"/>
+    <w:rsid w:val="00504F51"/>
+    <w:pPr>
+      <w:spacing w:after="0" w:line="240" w:lineRule="auto"/>
+    </w:pPr>
+    <w:tblPr>
+      <w:tblBorders>
+        <w:top w:val="single" w:sz="4" w:space="0" w:color="auto"/>
+        <w:left w:val="single" w:sz="4" w:space="0" w:color="auto"/>
+        <w:bottom w:val="single" w:sz="4" w:space="0" w:color="auto"/>
+        <w:right w:val="single" w:sz="4" w:space="0" w:color="auto"/>
+        <w:insideH w:val="single" w:sz="4" w:space="0" w:color="auto"/>
+        <w:insideV w:val="single" w:sz="4" w:space="0" w:color="auto"/>
+      </w:tblBorders>
+    </w:tblPr>
+  </w:style>
 </w:styles>
 </file>
 

</xml_diff>

<commit_message>
Add lecture slide and update syllabus.
</commit_message>
<xml_diff>
--- a/CPSC-24500/Syllabus.docx
+++ b/CPSC-24500/Syllabus.docx
@@ -219,1771 +219,1758 @@
           <w:numId w:val="9"/>
         </w:numPr>
       </w:pPr>
+      <w:r>
+        <w:t xml:space="preserve">Define and provide examples for object-oriented design principles: </w:t>
+      </w:r>
+      <w:proofErr w:type="spellStart"/>
+      <w:r>
+        <w:t>Liskov</w:t>
+      </w:r>
+      <w:proofErr w:type="spellEnd"/>
+      <w:r>
+        <w:t xml:space="preserve"> Substitution Principle, Dependency Inversion Principle, Interface Segregation Principle, Open-Close Principle, Single-Responsibility Principle</w:t>
+      </w:r>
+    </w:p>
+    <w:p>
+      <w:pPr>
+        <w:pStyle w:val="ListParagraph"/>
+        <w:numPr>
+          <w:ilvl w:val="0"/>
+          <w:numId w:val="9"/>
+        </w:numPr>
+      </w:pPr>
+      <w:r>
+        <w:t>Write class definitions and create objects from them</w:t>
+      </w:r>
+    </w:p>
+    <w:p>
+      <w:pPr>
+        <w:pStyle w:val="ListParagraph"/>
+        <w:numPr>
+          <w:ilvl w:val="0"/>
+          <w:numId w:val="9"/>
+        </w:numPr>
+      </w:pPr>
+      <w:r>
+        <w:t xml:space="preserve">Declare and use special types of functions for classes, including constructors, accessors, and </w:t>
+      </w:r>
+      <w:proofErr w:type="spellStart"/>
+      <w:r>
+        <w:t>mutators</w:t>
+      </w:r>
+      <w:proofErr w:type="spellEnd"/>
+      <w:r>
+        <w:t>, and properties</w:t>
+      </w:r>
+    </w:p>
+    <w:p>
+      <w:pPr>
+        <w:pStyle w:val="ListParagraph"/>
+        <w:numPr>
+          <w:ilvl w:val="0"/>
+          <w:numId w:val="9"/>
+        </w:numPr>
+      </w:pPr>
+      <w:r>
+        <w:t>Create hierarchies of classes that start with abstract base classes and add functionality in descendant classes.</w:t>
+      </w:r>
+    </w:p>
+    <w:p>
+      <w:pPr>
+        <w:pStyle w:val="ListParagraph"/>
+        <w:numPr>
+          <w:ilvl w:val="0"/>
+          <w:numId w:val="9"/>
+        </w:numPr>
+      </w:pPr>
+      <w:r>
+        <w:t>Design an object-oriented program in UML (Unified Modeling Language) that is organized around a set of classes whose objects interact</w:t>
+      </w:r>
+    </w:p>
+    <w:p>
+      <w:pPr>
+        <w:pStyle w:val="ListParagraph"/>
+        <w:numPr>
+          <w:ilvl w:val="0"/>
+          <w:numId w:val="9"/>
+        </w:numPr>
+      </w:pPr>
+      <w:r>
+        <w:t xml:space="preserve">Describe what exceptions are and write programs that deal with them </w:t>
+      </w:r>
+    </w:p>
+    <w:p>
+      <w:pPr>
+        <w:pStyle w:val="ListParagraph"/>
+        <w:numPr>
+          <w:ilvl w:val="0"/>
+          <w:numId w:val="9"/>
+        </w:numPr>
+      </w:pPr>
+      <w:r>
+        <w:t>Perform screen-scraping by retrieving data from a website</w:t>
+      </w:r>
+    </w:p>
+    <w:p>
+      <w:pPr>
+        <w:pStyle w:val="ListParagraph"/>
+        <w:numPr>
+          <w:ilvl w:val="0"/>
+          <w:numId w:val="9"/>
+        </w:numPr>
+      </w:pPr>
+      <w:r>
+        <w:lastRenderedPageBreak/>
+        <w:t>Write programs that use various collections</w:t>
+      </w:r>
+    </w:p>
+    <w:p>
+      <w:pPr>
+        <w:pStyle w:val="ListParagraph"/>
+        <w:numPr>
+          <w:ilvl w:val="0"/>
+          <w:numId w:val="9"/>
+        </w:numPr>
+      </w:pPr>
+      <w:r>
+        <w:t>Use generic data types in programs</w:t>
+      </w:r>
+    </w:p>
+    <w:p>
+      <w:pPr>
+        <w:pStyle w:val="ListParagraph"/>
+        <w:numPr>
+          <w:ilvl w:val="0"/>
+          <w:numId w:val="9"/>
+        </w:numPr>
+      </w:pPr>
+      <w:r>
+        <w:t>Work with collections of objects from related classes polymorphically</w:t>
+      </w:r>
+    </w:p>
+    <w:p>
+      <w:pPr>
+        <w:pStyle w:val="ListParagraph"/>
+        <w:numPr>
+          <w:ilvl w:val="0"/>
+          <w:numId w:val="9"/>
+        </w:numPr>
+      </w:pPr>
+      <w:r>
+        <w:t>Explain the difference between classes and interfaces</w:t>
+      </w:r>
+    </w:p>
+    <w:p>
+      <w:pPr>
+        <w:pStyle w:val="ListParagraph"/>
+        <w:numPr>
+          <w:ilvl w:val="0"/>
+          <w:numId w:val="9"/>
+        </w:numPr>
+      </w:pPr>
+      <w:r>
+        <w:t>Define interfaces that specify behaviors that certain objects must have</w:t>
+      </w:r>
+    </w:p>
+    <w:p>
+      <w:pPr>
+        <w:pStyle w:val="ListParagraph"/>
+        <w:numPr>
+          <w:ilvl w:val="0"/>
+          <w:numId w:val="9"/>
+        </w:numPr>
+      </w:pPr>
+      <w:r>
+        <w:t>Perform input and output with text file streams</w:t>
+      </w:r>
+    </w:p>
+    <w:p>
+      <w:pPr>
+        <w:pStyle w:val="ListParagraph"/>
+        <w:numPr>
+          <w:ilvl w:val="0"/>
+          <w:numId w:val="9"/>
+        </w:numPr>
+      </w:pPr>
+      <w:r>
+        <w:t>Perform input and output with xml file streams and serialization</w:t>
+      </w:r>
+    </w:p>
+    <w:p>
+      <w:pPr>
+        <w:pStyle w:val="ListParagraph"/>
+        <w:numPr>
+          <w:ilvl w:val="0"/>
+          <w:numId w:val="9"/>
+        </w:numPr>
+      </w:pPr>
+      <w:r>
+        <w:t>Use an API as a reference when writing programs</w:t>
+      </w:r>
+    </w:p>
+    <w:p>
+      <w:pPr>
+        <w:pStyle w:val="ListParagraph"/>
+        <w:numPr>
+          <w:ilvl w:val="0"/>
+          <w:numId w:val="9"/>
+        </w:numPr>
+      </w:pPr>
+      <w:r>
+        <w:t>Build attractive, intuitive graphical user interfaces</w:t>
+      </w:r>
+    </w:p>
+    <w:p>
+      <w:pPr>
+        <w:pStyle w:val="ListParagraph"/>
+        <w:numPr>
+          <w:ilvl w:val="0"/>
+          <w:numId w:val="9"/>
+        </w:numPr>
+      </w:pPr>
+      <w:r>
+        <w:t>Write programs that use a graphical interface and manage user events using event-handling</w:t>
+      </w:r>
+    </w:p>
+    <w:p>
+      <w:pPr>
+        <w:pStyle w:val="ListParagraph"/>
+        <w:numPr>
+          <w:ilvl w:val="0"/>
+          <w:numId w:val="9"/>
+        </w:numPr>
+      </w:pPr>
+      <w:r>
+        <w:t>Describe and use the client-server computing model</w:t>
+      </w:r>
+    </w:p>
+    <w:p>
+      <w:pPr>
+        <w:pStyle w:val="ListParagraph"/>
+        <w:numPr>
+          <w:ilvl w:val="0"/>
+          <w:numId w:val="9"/>
+        </w:numPr>
+      </w:pPr>
+      <w:r>
+        <w:t>Write a program that stores and retrieves data with a relational database</w:t>
+      </w:r>
+    </w:p>
+    <w:p>
+      <w:pPr>
+        <w:pStyle w:val="ListParagraph"/>
+        <w:numPr>
+          <w:ilvl w:val="0"/>
+          <w:numId w:val="9"/>
+        </w:numPr>
+      </w:pPr>
+      <w:r>
+        <w:t xml:space="preserve">Create a user interface in </w:t>
+      </w:r>
+      <w:r>
+        <w:t xml:space="preserve">Java and C# (possibly </w:t>
+      </w:r>
+      <w:r>
+        <w:t>Python</w:t>
+      </w:r>
+      <w:r>
+        <w:t>)</w:t>
+      </w:r>
+    </w:p>
+    <w:p>
+      <w:pPr>
+        <w:pStyle w:val="ListParagraph"/>
+        <w:numPr>
+          <w:ilvl w:val="0"/>
+          <w:numId w:val="9"/>
+        </w:numPr>
+      </w:pPr>
+      <w:r>
+        <w:t>Describe how Java achieves cross-platform compatibility</w:t>
+      </w:r>
+    </w:p>
+    <w:p>
+      <w:pPr>
+        <w:pStyle w:val="ListParagraph"/>
+        <w:numPr>
+          <w:ilvl w:val="0"/>
+          <w:numId w:val="9"/>
+        </w:numPr>
+      </w:pPr>
+      <w:r>
+        <w:t>Distinguish among heavyweight and lightweight components</w:t>
+      </w:r>
+    </w:p>
+    <w:p>
+      <w:pPr>
+        <w:pStyle w:val="ListParagraph"/>
+        <w:numPr>
+          <w:ilvl w:val="0"/>
+          <w:numId w:val="9"/>
+        </w:numPr>
+      </w:pPr>
+      <w:r>
+        <w:t>Define callback function as it relates to event handling</w:t>
+      </w:r>
+    </w:p>
+    <w:p>
+      <w:pPr>
+        <w:pStyle w:val="ListParagraph"/>
+        <w:numPr>
+          <w:ilvl w:val="0"/>
+          <w:numId w:val="9"/>
+        </w:numPr>
+      </w:pPr>
+      <w:r>
+        <w:t>Respond to user events in Java and Python</w:t>
+      </w:r>
+    </w:p>
+    <w:p>
+      <w:pPr>
+        <w:pStyle w:val="ListParagraph"/>
+        <w:numPr>
+          <w:ilvl w:val="0"/>
+          <w:numId w:val="9"/>
+        </w:numPr>
+      </w:pPr>
+      <w:r>
+        <w:t>Describe how layout managers arrange components</w:t>
+      </w:r>
+    </w:p>
+    <w:p>
+      <w:pPr>
+        <w:pStyle w:val="ListParagraph"/>
+        <w:numPr>
+          <w:ilvl w:val="0"/>
+          <w:numId w:val="9"/>
+        </w:numPr>
+      </w:pPr>
+      <w:r>
+        <w:t>Write unit tests to verify the correctness of software modules</w:t>
+      </w:r>
+    </w:p>
+    <w:p>
+      <w:pPr>
+        <w:spacing w:after="0"/>
+        <w:rPr>
+          <w:rStyle w:val="Strong"/>
+        </w:rPr>
+      </w:pPr>
+      <w:r>
+        <w:rPr>
+          <w:rStyle w:val="Strong"/>
+        </w:rPr>
+        <w:t>Course Outline (with weekly student learning outcomes):</w:t>
+      </w:r>
+    </w:p>
+    <w:p>
+      <w:pPr>
+        <w:spacing w:after="0"/>
+        <w:rPr>
+          <w:rStyle w:val="Strong"/>
+        </w:rPr>
+      </w:pPr>
+      <w:r>
+        <w:rPr>
+          <w:rStyle w:val="Strong"/>
+        </w:rPr>
+        <w:t>Week 1</w:t>
+      </w:r>
+    </w:p>
+    <w:p>
+      <w:pPr>
+        <w:pStyle w:val="ListParagraph"/>
+        <w:numPr>
+          <w:ilvl w:val="0"/>
+          <w:numId w:val="9"/>
+        </w:numPr>
+      </w:pPr>
+      <w:r>
+        <w:t>Define object-oriented programming</w:t>
+      </w:r>
+    </w:p>
+    <w:p>
+      <w:pPr>
+        <w:pStyle w:val="ListParagraph"/>
+        <w:numPr>
+          <w:ilvl w:val="0"/>
+          <w:numId w:val="9"/>
+        </w:numPr>
+      </w:pPr>
+      <w:r>
+        <w:t>Distinguish between an object and a class</w:t>
+      </w:r>
+    </w:p>
+    <w:p>
+      <w:pPr>
+        <w:pStyle w:val="ListParagraph"/>
+        <w:numPr>
+          <w:ilvl w:val="0"/>
+          <w:numId w:val="9"/>
+        </w:numPr>
+      </w:pPr>
+      <w:r>
+        <w:t>Describe how object-oriented programming is fundamentally different from the p</w:t>
+      </w:r>
+      <w:r>
+        <w:t>rogramming you have done before</w:t>
+      </w:r>
+    </w:p>
+    <w:p>
+      <w:pPr>
+        <w:pStyle w:val="ListParagraph"/>
+        <w:numPr>
+          <w:ilvl w:val="0"/>
+          <w:numId w:val="9"/>
+        </w:numPr>
+      </w:pPr>
+      <w:r>
+        <w:t>Justify the choice an object-oriented approach to developing software</w:t>
+      </w:r>
+    </w:p>
+    <w:p>
+      <w:pPr>
+        <w:pStyle w:val="ListParagraph"/>
+        <w:numPr>
+          <w:ilvl w:val="0"/>
+          <w:numId w:val="9"/>
+        </w:numPr>
+      </w:pPr>
+      <w:r>
+        <w:t>Identify and define six object-oriented concepts: abstraction, encapsulation, information hiding, ownership, inheritance, and polymorphism</w:t>
+      </w:r>
+    </w:p>
+    <w:p>
+      <w:pPr>
+        <w:pStyle w:val="ListParagraph"/>
+        <w:numPr>
+          <w:ilvl w:val="0"/>
+          <w:numId w:val="9"/>
+        </w:numPr>
+      </w:pPr>
+      <w:r>
+        <w:t>Distinguish between aggregation and composition as two different kinds of ownership</w:t>
+      </w:r>
+    </w:p>
+    <w:p>
+      <w:pPr>
+        <w:pStyle w:val="ListParagraph"/>
+        <w:numPr>
+          <w:ilvl w:val="0"/>
+          <w:numId w:val="9"/>
+        </w:numPr>
+      </w:pPr>
+      <w:r>
+        <w:t>Identify the superclass and the subclass in an inheritance relationship</w:t>
+      </w:r>
+    </w:p>
+    <w:p>
+      <w:pPr>
+        <w:pStyle w:val="ListParagraph"/>
+        <w:numPr>
+          <w:ilvl w:val="0"/>
+          <w:numId w:val="9"/>
+        </w:numPr>
+      </w:pPr>
+      <w:r>
+        <w:t>Demonstrate inheritance, ownership, and polymorphism in snippets of Java code</w:t>
+      </w:r>
+    </w:p>
+    <w:p>
+      <w:pPr>
+        <w:pStyle w:val="ListParagraph"/>
+        <w:numPr>
+          <w:ilvl w:val="0"/>
+          <w:numId w:val="9"/>
+        </w:numPr>
+      </w:pPr>
+      <w:r>
+        <w:t>Depict classes and their relationships using UML class diagrams</w:t>
+      </w:r>
+    </w:p>
+    <w:p>
+      <w:pPr>
+        <w:pStyle w:val="ListParagraph"/>
+        <w:numPr>
+          <w:ilvl w:val="0"/>
+          <w:numId w:val="9"/>
+        </w:numPr>
+      </w:pPr>
+      <w:r>
+        <w:t>Define and demonstrate the software patterns delegation, singleton, factory, and model-view-controller</w:t>
+      </w:r>
+    </w:p>
+    <w:p>
+      <w:pPr>
+        <w:pStyle w:val="ListParagraph"/>
+        <w:numPr>
+          <w:ilvl w:val="0"/>
+          <w:numId w:val="9"/>
+        </w:numPr>
+      </w:pPr>
+      <w:r>
+        <w:t xml:space="preserve">Explain through examples the following software design principles: Open-Closed, Dependency-Inversion, Interface Segregation, </w:t>
+      </w:r>
+      <w:proofErr w:type="spellStart"/>
+      <w:r>
+        <w:t>Liskov</w:t>
+      </w:r>
+      <w:proofErr w:type="spellEnd"/>
+      <w:r>
+        <w:t xml:space="preserve"> Substitution, and Single Responsibility</w:t>
+      </w:r>
+    </w:p>
+    <w:p>
+      <w:pPr>
+        <w:pStyle w:val="ListParagraph"/>
+        <w:numPr>
+          <w:ilvl w:val="0"/>
+          <w:numId w:val="9"/>
+        </w:numPr>
+        <w:spacing w:after="240"/>
+      </w:pPr>
+      <w:r>
+        <w:t>Identify and describe characteristics of bad software: rigidity, immobility, fragility</w:t>
+      </w:r>
+    </w:p>
+    <w:p>
+      <w:pPr>
+        <w:spacing w:after="0"/>
+        <w:rPr>
+          <w:rStyle w:val="Strong"/>
+        </w:rPr>
+      </w:pPr>
+      <w:r>
+        <w:rPr>
+          <w:rStyle w:val="Strong"/>
+        </w:rPr>
+        <w:t>Week 2</w:t>
+      </w:r>
+    </w:p>
+    <w:p>
+      <w:pPr>
+        <w:pStyle w:val="ListParagraph"/>
+        <w:numPr>
+          <w:ilvl w:val="0"/>
+          <w:numId w:val="9"/>
+        </w:numPr>
+        <w:spacing w:after="0"/>
+      </w:pPr>
+      <w:r>
+        <w:t>Write definitions for classes that comprise the model of a model-view-controller application</w:t>
+      </w:r>
+    </w:p>
+    <w:p>
+      <w:pPr>
+        <w:pStyle w:val="ListParagraph"/>
+        <w:numPr>
+          <w:ilvl w:val="0"/>
+          <w:numId w:val="9"/>
+        </w:numPr>
+        <w:spacing w:after="0"/>
+      </w:pPr>
+      <w:r>
+        <w:t>Use inheritance to build classes that expand upon the capabilities and features of classes that came before</w:t>
+      </w:r>
+    </w:p>
+    <w:p>
+      <w:pPr>
+        <w:pStyle w:val="ListParagraph"/>
+        <w:numPr>
+          <w:ilvl w:val="0"/>
+          <w:numId w:val="9"/>
+        </w:numPr>
+        <w:spacing w:after="0"/>
+      </w:pPr>
+      <w:r>
+        <w:t>Declare an abstract class and explain why creating abstract classes is useful</w:t>
+      </w:r>
+    </w:p>
+    <w:p>
+      <w:pPr>
+        <w:pStyle w:val="ListParagraph"/>
+        <w:numPr>
+          <w:ilvl w:val="0"/>
+          <w:numId w:val="9"/>
+        </w:numPr>
+        <w:spacing w:after="0"/>
+      </w:pPr>
+      <w:r>
+        <w:t>Implement information-hiding by adding private data members to your model classes and including public get and set functions fo</w:t>
+      </w:r>
+      <w:r>
+        <w:t>r</w:t>
+      </w:r>
+      <w:r>
+        <w:t xml:space="preserve"> accessing their values</w:t>
+      </w:r>
+    </w:p>
+    <w:p>
+      <w:pPr>
+        <w:pStyle w:val="ListParagraph"/>
+        <w:numPr>
+          <w:ilvl w:val="0"/>
+          <w:numId w:val="9"/>
+        </w:numPr>
+        <w:spacing w:after="0"/>
+      </w:pPr>
+      <w:r>
+        <w:lastRenderedPageBreak/>
+        <w:t>Write default and non-default constructors for a model class</w:t>
+      </w:r>
+    </w:p>
+    <w:p>
+      <w:pPr>
+        <w:pStyle w:val="ListParagraph"/>
+        <w:numPr>
+          <w:ilvl w:val="0"/>
+          <w:numId w:val="9"/>
+        </w:numPr>
+        <w:spacing w:after="0"/>
+      </w:pPr>
+      <w:r>
+        <w:t xml:space="preserve">Redefine the </w:t>
+      </w:r>
+      <w:proofErr w:type="spellStart"/>
+      <w:r>
+        <w:t>toString</w:t>
+      </w:r>
+      <w:proofErr w:type="spellEnd"/>
+      <w:r>
+        <w:t xml:space="preserve"> function a class inherits from the base </w:t>
+      </w:r>
+      <w:proofErr w:type="spellStart"/>
+      <w:r>
+        <w:t>java.lang.Object</w:t>
+      </w:r>
+      <w:proofErr w:type="spellEnd"/>
+      <w:r>
+        <w:t xml:space="preserve"> class to represent the object as a String</w:t>
+      </w:r>
+    </w:p>
+    <w:p>
+      <w:pPr>
+        <w:pStyle w:val="ListParagraph"/>
+        <w:numPr>
+          <w:ilvl w:val="0"/>
+          <w:numId w:val="9"/>
+        </w:numPr>
+        <w:spacing w:after="0"/>
+      </w:pPr>
+      <w:r>
+        <w:t>Distinguish between function overloading and function overriding</w:t>
+      </w:r>
+    </w:p>
+    <w:p>
+      <w:pPr>
+        <w:pStyle w:val="ListParagraph"/>
+        <w:numPr>
+          <w:ilvl w:val="0"/>
+          <w:numId w:val="9"/>
+        </w:numPr>
+        <w:spacing w:after="0"/>
+      </w:pPr>
+      <w:r>
+        <w:t>Create objects that are instances of a model class</w:t>
+      </w:r>
+    </w:p>
+    <w:p>
+      <w:pPr>
+        <w:pStyle w:val="ListParagraph"/>
+        <w:numPr>
+          <w:ilvl w:val="0"/>
+          <w:numId w:val="9"/>
+        </w:numPr>
+        <w:spacing w:after="0"/>
+      </w:pPr>
+      <w:r>
+        <w:t xml:space="preserve">Store multiple objects in a Java collection called an </w:t>
+      </w:r>
+      <w:proofErr w:type="spellStart"/>
+      <w:r>
+        <w:t>ArrayList</w:t>
+      </w:r>
+      <w:proofErr w:type="spellEnd"/>
+    </w:p>
+    <w:p>
+      <w:pPr>
+        <w:pStyle w:val="ListParagraph"/>
+        <w:numPr>
+          <w:ilvl w:val="0"/>
+          <w:numId w:val="9"/>
+        </w:numPr>
+        <w:spacing w:after="0"/>
+      </w:pPr>
+      <w:r>
+        <w:t>Define what generic means as applied to a data type</w:t>
+      </w:r>
+    </w:p>
+    <w:p>
+      <w:pPr>
+        <w:pStyle w:val="ListParagraph"/>
+        <w:numPr>
+          <w:ilvl w:val="0"/>
+          <w:numId w:val="9"/>
+        </w:numPr>
+        <w:spacing w:after="0"/>
+      </w:pPr>
+      <w:r>
+        <w:t xml:space="preserve">Distinguish between using an array and an </w:t>
+      </w:r>
+      <w:proofErr w:type="spellStart"/>
+      <w:r>
+        <w:t>ArrayList</w:t>
+      </w:r>
+      <w:proofErr w:type="spellEnd"/>
+      <w:r>
+        <w:t xml:space="preserve"> to store a collection of objects</w:t>
+      </w:r>
+    </w:p>
+    <w:p>
+      <w:pPr>
+        <w:pStyle w:val="ListParagraph"/>
+        <w:numPr>
+          <w:ilvl w:val="0"/>
+          <w:numId w:val="9"/>
+        </w:numPr>
+        <w:spacing w:after="0"/>
+      </w:pPr>
+      <w:r>
+        <w:t xml:space="preserve">Use </w:t>
+      </w:r>
+      <w:proofErr w:type="spellStart"/>
+      <w:r>
+        <w:t>Javadocs</w:t>
+      </w:r>
+      <w:proofErr w:type="spellEnd"/>
+      <w:r>
+        <w:t xml:space="preserve"> to provide attractive and comprehensive documentation for your code</w:t>
+      </w:r>
+    </w:p>
+    <w:p>
+      <w:pPr>
+        <w:pStyle w:val="ListParagraph"/>
+        <w:numPr>
+          <w:ilvl w:val="0"/>
+          <w:numId w:val="9"/>
+        </w:numPr>
+        <w:spacing w:after="0"/>
+      </w:pPr>
+      <w:r>
+        <w:t>Work with a collection of related objects polymorphically</w:t>
+      </w:r>
+    </w:p>
+    <w:p>
+      <w:pPr>
+        <w:pStyle w:val="ListParagraph"/>
+        <w:numPr>
+          <w:ilvl w:val="0"/>
+          <w:numId w:val="9"/>
+        </w:numPr>
+        <w:spacing w:after="240"/>
+      </w:pPr>
+      <w:r>
+        <w:t>Explain how polymorphism is implemented behind the scenes</w:t>
+      </w:r>
+    </w:p>
+    <w:p>
+      <w:pPr>
+        <w:spacing w:after="0"/>
+        <w:rPr>
+          <w:rStyle w:val="Strong"/>
+        </w:rPr>
+      </w:pPr>
+      <w:r>
+        <w:rPr>
+          <w:rStyle w:val="Strong"/>
+        </w:rPr>
+        <w:t>Week 3</w:t>
+      </w:r>
+    </w:p>
+    <w:p>
+      <w:pPr>
+        <w:pStyle w:val="ListParagraph"/>
+        <w:numPr>
+          <w:ilvl w:val="0"/>
+          <w:numId w:val="9"/>
+        </w:numPr>
+        <w:spacing w:after="0"/>
+      </w:pPr>
+      <w:r>
+        <w:t>Explain the difference between lightweight and heavyweight components</w:t>
+      </w:r>
+    </w:p>
+    <w:p>
+      <w:pPr>
+        <w:pStyle w:val="ListParagraph"/>
+        <w:numPr>
+          <w:ilvl w:val="0"/>
+          <w:numId w:val="9"/>
+        </w:numPr>
+        <w:spacing w:after="0"/>
+      </w:pPr>
+      <w:r>
+        <w:t>Identify lightweight and heavyweight components</w:t>
+      </w:r>
+    </w:p>
+    <w:p>
+      <w:pPr>
+        <w:pStyle w:val="ListParagraph"/>
+        <w:numPr>
+          <w:ilvl w:val="0"/>
+          <w:numId w:val="9"/>
+        </w:numPr>
+        <w:spacing w:after="0"/>
+      </w:pPr>
+      <w:r>
+        <w:t>Describe how lightweight and heavyweight components render themselves</w:t>
+      </w:r>
+    </w:p>
+    <w:p>
+      <w:pPr>
+        <w:pStyle w:val="ListParagraph"/>
+        <w:numPr>
+          <w:ilvl w:val="0"/>
+          <w:numId w:val="9"/>
+        </w:numPr>
+        <w:spacing w:after="0"/>
+      </w:pPr>
+      <w:r>
+        <w:t>Explain what a layout manager does and identify and describe three of them</w:t>
+      </w:r>
+    </w:p>
+    <w:p>
+      <w:pPr>
+        <w:pStyle w:val="ListParagraph"/>
+        <w:numPr>
+          <w:ilvl w:val="0"/>
+          <w:numId w:val="9"/>
+        </w:numPr>
+        <w:spacing w:after="0"/>
+      </w:pPr>
+      <w:r>
+        <w:t>Specify layout managers for heavyweight and lightweight components</w:t>
+      </w:r>
+    </w:p>
+    <w:p>
+      <w:pPr>
+        <w:pStyle w:val="ListParagraph"/>
+        <w:numPr>
+          <w:ilvl w:val="0"/>
+          <w:numId w:val="9"/>
+        </w:numPr>
+        <w:spacing w:after="0"/>
+      </w:pPr>
+      <w:r>
+        <w:t xml:space="preserve">Use paint and </w:t>
+      </w:r>
+      <w:proofErr w:type="spellStart"/>
+      <w:r>
+        <w:t>paintComponent's</w:t>
+      </w:r>
+      <w:proofErr w:type="spellEnd"/>
+      <w:r>
+        <w:t xml:space="preserve"> Graphics object to draw a variety of shapes</w:t>
+      </w:r>
+    </w:p>
+    <w:p>
+      <w:pPr>
+        <w:pStyle w:val="ListParagraph"/>
+        <w:numPr>
+          <w:ilvl w:val="0"/>
+          <w:numId w:val="9"/>
+        </w:numPr>
+        <w:spacing w:after="0"/>
+      </w:pPr>
+      <w:r>
+        <w:t>Explain how to achieve true Model-View-Controller architecture by removing any reference from the view to the model and from the model to the view</w:t>
+      </w:r>
+    </w:p>
+    <w:p>
+      <w:pPr>
+        <w:pStyle w:val="ListParagraph"/>
+        <w:numPr>
+          <w:ilvl w:val="0"/>
+          <w:numId w:val="9"/>
+        </w:numPr>
+        <w:spacing w:after="0"/>
+      </w:pPr>
+      <w:r>
+        <w:t>Distinguish between extending a class and implementing an interface</w:t>
+      </w:r>
+    </w:p>
+    <w:p>
+      <w:pPr>
+        <w:pStyle w:val="ListParagraph"/>
+        <w:numPr>
+          <w:ilvl w:val="0"/>
+          <w:numId w:val="9"/>
+        </w:numPr>
+        <w:spacing w:after="0"/>
+      </w:pPr>
+      <w:r>
+        <w:t>Create an event handler that implements the ActionListener interface to respond to the user clicking on a button</w:t>
+      </w:r>
+    </w:p>
+    <w:p>
+      <w:pPr>
+        <w:pStyle w:val="ListParagraph"/>
+        <w:numPr>
+          <w:ilvl w:val="0"/>
+          <w:numId w:val="9"/>
+        </w:numPr>
+        <w:spacing w:after="240"/>
+      </w:pPr>
+      <w:r>
+        <w:t>Explain multiple ways to implement an event handler for a particular object and event (anonymous inner classes vs. named classes vs. having the frame itself serve as the handler)</w:t>
+      </w:r>
+    </w:p>
+    <w:p>
+      <w:pPr>
+        <w:spacing w:after="0"/>
+        <w:rPr>
+          <w:rStyle w:val="Strong"/>
+        </w:rPr>
+      </w:pPr>
+      <w:r>
+        <w:rPr>
+          <w:rStyle w:val="Strong"/>
+        </w:rPr>
+        <w:t>Week 4</w:t>
+      </w:r>
+    </w:p>
+    <w:p>
+      <w:pPr>
+        <w:pStyle w:val="ListParagraph"/>
+        <w:numPr>
+          <w:ilvl w:val="0"/>
+          <w:numId w:val="9"/>
+        </w:numPr>
+        <w:spacing w:after="0"/>
+      </w:pPr>
+      <w:r>
+        <w:t>Create interactive applications that adhere to the Model-View-Controller pattern</w:t>
+      </w:r>
+    </w:p>
+    <w:p>
+      <w:pPr>
+        <w:pStyle w:val="ListParagraph"/>
+        <w:numPr>
+          <w:ilvl w:val="0"/>
+          <w:numId w:val="9"/>
+        </w:numPr>
+        <w:spacing w:after="0"/>
+      </w:pPr>
+      <w:r>
+        <w:t>Write code that responds to a variety of events, including clicking the mouse on a frame or panel, moving or dragging the mouse, and typing a key on the keyboard</w:t>
+      </w:r>
+    </w:p>
+    <w:p>
+      <w:pPr>
+        <w:pStyle w:val="ListParagraph"/>
+        <w:numPr>
+          <w:ilvl w:val="0"/>
+          <w:numId w:val="9"/>
+        </w:numPr>
+        <w:spacing w:after="0"/>
+      </w:pPr>
+      <w:r>
+        <w:t>Implement animation using a timer and a corresponding event handler.</w:t>
+      </w:r>
+    </w:p>
+    <w:p>
+      <w:pPr>
+        <w:pStyle w:val="ListParagraph"/>
+        <w:numPr>
+          <w:ilvl w:val="0"/>
+          <w:numId w:val="9"/>
+        </w:numPr>
+        <w:spacing w:after="0"/>
+      </w:pPr>
+      <w:r>
+        <w:t>Build a menu system that enables the user to trigger a variety of actions in a familiar way.</w:t>
+      </w:r>
+    </w:p>
+    <w:p>
+      <w:pPr>
+        <w:pStyle w:val="ListParagraph"/>
+        <w:numPr>
+          <w:ilvl w:val="0"/>
+          <w:numId w:val="9"/>
+        </w:numPr>
+        <w:spacing w:after="0"/>
+      </w:pPr>
+      <w:r>
+        <w:t>Create multiple, intuitive ways for a user to perform a particular task.</w:t>
+      </w:r>
+    </w:p>
+    <w:p>
+      <w:pPr>
+        <w:pStyle w:val="ListParagraph"/>
+        <w:numPr>
+          <w:ilvl w:val="0"/>
+          <w:numId w:val="9"/>
+        </w:numPr>
+        <w:spacing w:after="0"/>
+      </w:pPr>
+      <w:r>
+        <w:t>Design and implement a controller class that outputs data to a text file.</w:t>
+      </w:r>
+    </w:p>
+    <w:p>
+      <w:pPr>
+        <w:pStyle w:val="ListParagraph"/>
+        <w:numPr>
+          <w:ilvl w:val="0"/>
+          <w:numId w:val="9"/>
+        </w:numPr>
+        <w:spacing w:after="0"/>
+      </w:pPr>
+      <w:r>
+        <w:t>Design and implement a controller class that inputs data from a text file and builds a collection of objects from the read data.</w:t>
+      </w:r>
+    </w:p>
+    <w:p>
+      <w:pPr>
+        <w:pStyle w:val="ListParagraph"/>
+        <w:numPr>
+          <w:ilvl w:val="0"/>
+          <w:numId w:val="9"/>
+        </w:numPr>
+        <w:spacing w:after="240"/>
+      </w:pPr>
+      <w:r>
+        <w:t>Describe how Java achieves speedier input and output through its hierarchy of input and output classes.</w:t>
+      </w:r>
+    </w:p>
+    <w:p>
+      <w:pPr>
+        <w:spacing w:after="0"/>
+        <w:rPr>
+          <w:rStyle w:val="Strong"/>
+        </w:rPr>
+      </w:pPr>
+      <w:r>
+        <w:rPr>
+          <w:rStyle w:val="Strong"/>
+        </w:rPr>
+        <w:t>Week 5</w:t>
+      </w:r>
+    </w:p>
+    <w:p>
+      <w:pPr>
+        <w:pStyle w:val="ListParagraph"/>
+        <w:numPr>
+          <w:ilvl w:val="0"/>
+          <w:numId w:val="9"/>
+        </w:numPr>
+        <w:spacing w:after="0"/>
+      </w:pPr>
+      <w:r>
+        <w:t>Explain why software testing is important for modern applications.</w:t>
+      </w:r>
+    </w:p>
+    <w:p>
+      <w:pPr>
+        <w:pStyle w:val="ListParagraph"/>
+        <w:numPr>
+          <w:ilvl w:val="0"/>
+          <w:numId w:val="9"/>
+        </w:numPr>
+        <w:spacing w:after="0"/>
+      </w:pPr>
+      <w:r>
+        <w:t>Define various terms related to the process of software testing.</w:t>
+      </w:r>
+    </w:p>
+    <w:p>
+      <w:pPr>
+        <w:pStyle w:val="ListParagraph"/>
+        <w:numPr>
+          <w:ilvl w:val="0"/>
+          <w:numId w:val="9"/>
+        </w:numPr>
+        <w:spacing w:after="0"/>
+      </w:pPr>
+      <w:r>
+        <w:t>Distinguish between the various kinds of testing: unit testing, integration testing, and performance testing.</w:t>
+      </w:r>
+    </w:p>
+    <w:p>
+      <w:pPr>
+        <w:pStyle w:val="ListParagraph"/>
+        <w:numPr>
+          <w:ilvl w:val="0"/>
+          <w:numId w:val="9"/>
+        </w:numPr>
+        <w:spacing w:after="0"/>
+      </w:pPr>
+      <w:r>
+        <w:t>Compare testing state with testing behavior.</w:t>
+      </w:r>
+    </w:p>
+    <w:p>
+      <w:pPr>
+        <w:pStyle w:val="ListParagraph"/>
+        <w:numPr>
+          <w:ilvl w:val="0"/>
+          <w:numId w:val="9"/>
+        </w:numPr>
+        <w:spacing w:after="0"/>
+      </w:pPr>
+      <w:r>
+        <w:lastRenderedPageBreak/>
+        <w:t>Explain the purpose of annotations in Java source code.</w:t>
+      </w:r>
+    </w:p>
+    <w:p>
+      <w:pPr>
+        <w:pStyle w:val="ListParagraph"/>
+        <w:numPr>
+          <w:ilvl w:val="0"/>
+          <w:numId w:val="9"/>
+        </w:numPr>
+        <w:spacing w:after="0"/>
+      </w:pPr>
+      <w:r>
+        <w:t xml:space="preserve">Explain the purpose and syntax of the various assert statements </w:t>
+      </w:r>
+      <w:proofErr w:type="spellStart"/>
+      <w:r>
+        <w:t>junit</w:t>
+      </w:r>
+      <w:proofErr w:type="spellEnd"/>
+      <w:r>
+        <w:t xml:space="preserve"> supports.</w:t>
+      </w:r>
+    </w:p>
+    <w:p>
+      <w:pPr>
+        <w:pStyle w:val="ListParagraph"/>
+        <w:numPr>
+          <w:ilvl w:val="0"/>
+          <w:numId w:val="9"/>
+        </w:numPr>
+        <w:spacing w:after="0"/>
+      </w:pPr>
+      <w:r>
+        <w:t xml:space="preserve">Install </w:t>
+      </w:r>
+      <w:proofErr w:type="spellStart"/>
+      <w:r>
+        <w:t>junit</w:t>
+      </w:r>
+      <w:proofErr w:type="spellEnd"/>
+      <w:r>
+        <w:t xml:space="preserve"> onto your machine and make it available in a Java project you write.</w:t>
+      </w:r>
+    </w:p>
+    <w:p>
+      <w:pPr>
+        <w:pStyle w:val="ListParagraph"/>
+        <w:numPr>
+          <w:ilvl w:val="0"/>
+          <w:numId w:val="9"/>
+        </w:numPr>
+        <w:spacing w:after="0"/>
+      </w:pPr>
+      <w:r>
+        <w:t xml:space="preserve">Write and execute a </w:t>
+      </w:r>
+      <w:proofErr w:type="spellStart"/>
+      <w:r>
+        <w:t>junit</w:t>
+      </w:r>
+      <w:proofErr w:type="spellEnd"/>
+      <w:r>
+        <w:t xml:space="preserve"> test for a simple application you write.</w:t>
+      </w:r>
+    </w:p>
+    <w:p>
+      <w:pPr>
+        <w:pStyle w:val="ListParagraph"/>
+        <w:numPr>
+          <w:ilvl w:val="0"/>
+          <w:numId w:val="9"/>
+        </w:numPr>
+        <w:spacing w:after="0"/>
+      </w:pPr>
+      <w:r>
+        <w:t xml:space="preserve">Write </w:t>
+      </w:r>
+      <w:proofErr w:type="spellStart"/>
+      <w:r>
+        <w:t>javadoc</w:t>
+      </w:r>
+      <w:proofErr w:type="spellEnd"/>
+      <w:r>
+        <w:t xml:space="preserve"> comments that describe the purpose, inputs, and outputs of classes and their components.</w:t>
+      </w:r>
+    </w:p>
+    <w:p>
+      <w:pPr>
+        <w:pStyle w:val="ListParagraph"/>
+        <w:numPr>
+          <w:ilvl w:val="0"/>
+          <w:numId w:val="9"/>
+        </w:numPr>
+        <w:spacing w:after="0"/>
+      </w:pPr>
+      <w:r>
+        <w:t xml:space="preserve">Build </w:t>
+      </w:r>
+      <w:proofErr w:type="spellStart"/>
+      <w:r>
+        <w:t>javadoc</w:t>
+      </w:r>
+      <w:proofErr w:type="spellEnd"/>
+      <w:r>
+        <w:t xml:space="preserve"> documentation using Java's </w:t>
+      </w:r>
+      <w:proofErr w:type="spellStart"/>
+      <w:r>
+        <w:t>javadoc</w:t>
+      </w:r>
+      <w:proofErr w:type="spellEnd"/>
+      <w:r>
+        <w:t xml:space="preserve"> command-line tool.</w:t>
+      </w:r>
+    </w:p>
+    <w:p>
+      <w:pPr>
+        <w:pStyle w:val="ListParagraph"/>
+        <w:numPr>
+          <w:ilvl w:val="0"/>
+          <w:numId w:val="9"/>
+        </w:numPr>
+        <w:spacing w:after="0"/>
+      </w:pPr>
+      <w:r>
+        <w:t>Identify reasons to use a Java package.</w:t>
+      </w:r>
+    </w:p>
+    <w:p>
+      <w:pPr>
+        <w:pStyle w:val="ListParagraph"/>
+        <w:numPr>
+          <w:ilvl w:val="0"/>
+          <w:numId w:val="9"/>
+        </w:numPr>
+        <w:spacing w:after="0"/>
+      </w:pPr>
+      <w:r>
+        <w:t>Explain what a Java package is in terms of both how it is used and how it is stored.</w:t>
+      </w:r>
+    </w:p>
+    <w:p>
+      <w:pPr>
+        <w:pStyle w:val="ListParagraph"/>
+        <w:numPr>
+          <w:ilvl w:val="0"/>
+          <w:numId w:val="9"/>
+        </w:numPr>
+        <w:spacing w:after="0"/>
+      </w:pPr>
+      <w:r>
+        <w:t>Compile a class from the command line so that it belongs to a particular package.</w:t>
+      </w:r>
+    </w:p>
+    <w:p>
+      <w:pPr>
+        <w:pStyle w:val="ListParagraph"/>
+        <w:numPr>
+          <w:ilvl w:val="0"/>
+          <w:numId w:val="9"/>
+        </w:numPr>
+        <w:spacing w:after="0"/>
+      </w:pPr>
+      <w:r>
+        <w:t>Import a class you write that belongs to a particular package.</w:t>
+      </w:r>
+    </w:p>
+    <w:p>
+      <w:pPr>
+        <w:pStyle w:val="ListParagraph"/>
+        <w:numPr>
+          <w:ilvl w:val="0"/>
+          <w:numId w:val="9"/>
+        </w:numPr>
+        <w:spacing w:after="0"/>
+      </w:pPr>
+      <w:r>
+        <w:t>Identify reasons for using jar files to group together related java classes.</w:t>
+      </w:r>
+    </w:p>
+    <w:p>
+      <w:pPr>
+        <w:pStyle w:val="ListParagraph"/>
+        <w:numPr>
+          <w:ilvl w:val="0"/>
+          <w:numId w:val="9"/>
+        </w:numPr>
+        <w:spacing w:after="0"/>
+      </w:pPr>
+      <w:r>
+        <w:t>Create a jar file that stores the contents of a particular package.</w:t>
+      </w:r>
+    </w:p>
+    <w:p>
+      <w:pPr>
+        <w:pStyle w:val="ListParagraph"/>
+        <w:numPr>
+          <w:ilvl w:val="0"/>
+          <w:numId w:val="9"/>
+        </w:numPr>
+        <w:spacing w:after="240"/>
+      </w:pPr>
+      <w:r>
+        <w:t>Provide access to the classes you've added to a jar file in an application you write.</w:t>
+      </w:r>
+    </w:p>
+    <w:p>
+      <w:pPr>
+        <w:spacing w:after="0"/>
+        <w:rPr>
+          <w:rStyle w:val="Strong"/>
+        </w:rPr>
+      </w:pPr>
+      <w:r>
+        <w:rPr>
+          <w:rStyle w:val="Strong"/>
+        </w:rPr>
+        <w:t>Week 6</w:t>
+      </w:r>
+    </w:p>
+    <w:p>
+      <w:pPr>
+        <w:pStyle w:val="ListParagraph"/>
+        <w:numPr>
+          <w:ilvl w:val="0"/>
+          <w:numId w:val="9"/>
+        </w:numPr>
+        <w:spacing w:after="0"/>
+      </w:pPr>
+      <w:r>
+        <w:t>Identify characteristics of C# (possibly Python) that distinguish it from other languages.</w:t>
+      </w:r>
+    </w:p>
+    <w:p>
+      <w:pPr>
+        <w:pStyle w:val="ListParagraph"/>
+        <w:numPr>
+          <w:ilvl w:val="0"/>
+          <w:numId w:val="9"/>
+        </w:numPr>
+        <w:spacing w:after="0"/>
+      </w:pPr>
+      <w:r>
+        <w:t>Work with C# lists.</w:t>
+      </w:r>
+    </w:p>
+    <w:p>
+      <w:pPr>
+        <w:pStyle w:val="ListParagraph"/>
+        <w:numPr>
+          <w:ilvl w:val="0"/>
+          <w:numId w:val="9"/>
+        </w:numPr>
+        <w:spacing w:after="0"/>
+      </w:pPr>
+      <w:r>
+        <w:t>Write non-object-oriented programs that use sequence, selection, and repetition to accomplish tasks.</w:t>
+      </w:r>
+    </w:p>
+    <w:p>
+      <w:pPr>
+        <w:pStyle w:val="ListParagraph"/>
+        <w:numPr>
+          <w:ilvl w:val="0"/>
+          <w:numId w:val="9"/>
+        </w:numPr>
+        <w:spacing w:after="0"/>
+      </w:pPr>
+      <w:r>
+        <w:t>Write C# functions and place those functions in separate libraries.</w:t>
+      </w:r>
+    </w:p>
+    <w:p>
+      <w:pPr>
+        <w:pStyle w:val="ListParagraph"/>
+        <w:numPr>
+          <w:ilvl w:val="0"/>
+          <w:numId w:val="9"/>
+        </w:numPr>
+        <w:spacing w:after="0"/>
+      </w:pPr>
+      <w:r>
+        <w:t>Define a C# class, complete with data members, functions / methods, and an initializer (constructor).</w:t>
+      </w:r>
+    </w:p>
+    <w:p>
+      <w:pPr>
+        <w:pStyle w:val="ListParagraph"/>
+        <w:numPr>
+          <w:ilvl w:val="0"/>
+          <w:numId w:val="9"/>
+        </w:numPr>
+        <w:spacing w:after="0"/>
+      </w:pPr>
+      <w:r>
+        <w:t>Use C# built-in text file objects to create and read text files.</w:t>
+      </w:r>
+    </w:p>
+    <w:p>
+      <w:pPr>
+        <w:pStyle w:val="ListParagraph"/>
+        <w:numPr>
+          <w:ilvl w:val="0"/>
+          <w:numId w:val="9"/>
+        </w:numPr>
+        <w:spacing w:after="0"/>
+      </w:pPr>
+      <w:r>
+        <w:t>Use inheritance to create a hierarchy of classes that are related to each other.</w:t>
+      </w:r>
+    </w:p>
+    <w:p>
+      <w:pPr>
+        <w:pStyle w:val="ListParagraph"/>
+        <w:numPr>
+          <w:ilvl w:val="0"/>
+          <w:numId w:val="9"/>
+        </w:numPr>
+        <w:spacing w:after="0"/>
+      </w:pPr>
+      <w:r>
+        <w:t>Create objects of classes and use them to carry out the work of your program.</w:t>
+      </w:r>
+    </w:p>
+    <w:p>
+      <w:pPr>
+        <w:pStyle w:val="ListParagraph"/>
+        <w:numPr>
+          <w:ilvl w:val="0"/>
+          <w:numId w:val="9"/>
+        </w:numPr>
+        <w:spacing w:after="240"/>
+      </w:pPr>
+      <w:r>
+        <w:t>Deal with a list of related objects polymorphically.</w:t>
+      </w:r>
+    </w:p>
+    <w:p>
+      <w:pPr>
+        <w:spacing w:after="0"/>
+        <w:rPr>
+          <w:rStyle w:val="Strong"/>
+        </w:rPr>
+      </w:pPr>
+      <w:r>
+        <w:rPr>
+          <w:rStyle w:val="Strong"/>
+        </w:rPr>
+        <w:t>Week 7</w:t>
+      </w:r>
+    </w:p>
+    <w:p>
+      <w:pPr>
+        <w:pStyle w:val="ListParagraph"/>
+        <w:numPr>
+          <w:ilvl w:val="0"/>
+          <w:numId w:val="9"/>
+        </w:numPr>
+        <w:spacing w:after="0"/>
+      </w:pPr>
+      <w:r>
+        <w:t>Design and implement a Model-View-Controller application in C#.</w:t>
+      </w:r>
+    </w:p>
+    <w:p>
+      <w:pPr>
+        <w:pStyle w:val="ListParagraph"/>
+        <w:numPr>
+          <w:ilvl w:val="0"/>
+          <w:numId w:val="9"/>
+        </w:numPr>
+        <w:spacing w:after="0"/>
+      </w:pPr>
+      <w:r>
+        <w:t>Perform basic drawing operations using a popular C# drawing package.</w:t>
+      </w:r>
+    </w:p>
+    <w:p>
+      <w:pPr>
+        <w:pStyle w:val="ListParagraph"/>
+        <w:numPr>
+          <w:ilvl w:val="0"/>
+          <w:numId w:val="9"/>
+        </w:numPr>
+        <w:spacing w:after="0"/>
+      </w:pPr>
+      <w:r>
+        <w:t>Implement input and output with plain text files using a controller class designed for that purpose.</w:t>
+      </w:r>
+    </w:p>
+    <w:p>
+      <w:pPr>
+        <w:pStyle w:val="ListParagraph"/>
+        <w:numPr>
+          <w:ilvl w:val="0"/>
+          <w:numId w:val="9"/>
+        </w:numPr>
+        <w:spacing w:after="0"/>
+      </w:pPr>
+      <w:r>
+        <w:t>Separate code among various libraries that you can reuse in other applications by importing them.</w:t>
+      </w:r>
+    </w:p>
+    <w:p>
+      <w:pPr>
+        <w:pStyle w:val="ListParagraph"/>
+        <w:numPr>
+          <w:ilvl w:val="0"/>
+          <w:numId w:val="9"/>
+        </w:numPr>
+        <w:spacing w:after="0"/>
+      </w:pPr>
+      <w:r>
+        <w:t xml:space="preserve">Implement information hiding in C# using both accessor and </w:t>
+      </w:r>
+      <w:proofErr w:type="spellStart"/>
+      <w:r>
+        <w:t>mutator</w:t>
+      </w:r>
+      <w:proofErr w:type="spellEnd"/>
+      <w:r>
+        <w:t xml:space="preserve"> functions and properties.</w:t>
+      </w:r>
+    </w:p>
+    <w:p>
+      <w:pPr>
+        <w:pStyle w:val="ListParagraph"/>
+        <w:numPr>
+          <w:ilvl w:val="0"/>
+          <w:numId w:val="9"/>
+        </w:numPr>
+        <w:spacing w:after="0"/>
+      </w:pPr>
+      <w:r>
+        <w:t>Download documents from remote servers from your application.</w:t>
+      </w:r>
+    </w:p>
+    <w:p>
+      <w:pPr>
+        <w:pStyle w:val="ListParagraph"/>
+        <w:numPr>
+          <w:ilvl w:val="0"/>
+          <w:numId w:val="9"/>
+        </w:numPr>
+        <w:spacing w:after="0"/>
+      </w:pPr>
+      <w:r>
+        <w:t>Parse data expressed in XML format.</w:t>
+      </w:r>
+    </w:p>
+    <w:p>
+      <w:pPr>
+        <w:pStyle w:val="ListParagraph"/>
+        <w:numPr>
+          <w:ilvl w:val="0"/>
+          <w:numId w:val="9"/>
+        </w:numPr>
+        <w:spacing w:after="240"/>
+      </w:pPr>
+      <w:r>
+        <w:t>Separate an application’s functionality among classes having well-defined function sets and purposes.</w:t>
+      </w:r>
+    </w:p>
+    <w:p>
+      <w:pPr>
+        <w:spacing w:after="0"/>
+        <w:rPr>
+          <w:rStyle w:val="Strong"/>
+        </w:rPr>
+      </w:pPr>
+      <w:r>
+        <w:rPr>
+          <w:rStyle w:val="Strong"/>
+        </w:rPr>
+        <w:t>Week 8</w:t>
+      </w:r>
+    </w:p>
+    <w:p>
+      <w:pPr>
+        <w:pStyle w:val="ListParagraph"/>
+        <w:numPr>
+          <w:ilvl w:val="0"/>
+          <w:numId w:val="9"/>
+        </w:numPr>
+        <w:spacing w:after="0"/>
+      </w:pPr>
+      <w:r>
+        <w:t>Design, build, and query a simple database using SQL</w:t>
+      </w:r>
+    </w:p>
+    <w:p>
+      <w:pPr>
+        <w:pStyle w:val="ListParagraph"/>
+        <w:numPr>
+          <w:ilvl w:val="0"/>
+          <w:numId w:val="9"/>
+        </w:numPr>
+        <w:spacing w:after="0"/>
+      </w:pPr>
+      <w:r>
+        <w:t>Write a class to query a SQL database in C#.</w:t>
+      </w:r>
+    </w:p>
+    <w:p>
+      <w:pPr>
+        <w:pStyle w:val="ListParagraph"/>
+        <w:numPr>
+          <w:ilvl w:val="0"/>
+          <w:numId w:val="9"/>
+        </w:numPr>
+        <w:spacing w:after="0"/>
+      </w:pPr>
+      <w:r>
+        <w:t>Encapsulate the data returned by an SQL query in lists of objects so that your program can process them.</w:t>
+      </w:r>
+    </w:p>
+    <w:p>
+      <w:pPr>
+        <w:pStyle w:val="ListParagraph"/>
+        <w:numPr>
+          <w:ilvl w:val="0"/>
+          <w:numId w:val="9"/>
+        </w:numPr>
+        <w:spacing w:after="0"/>
+      </w:pPr>
+      <w:r>
+        <w:t>Program the interaction of a client and server at the socket level.</w:t>
+      </w:r>
+    </w:p>
+    <w:p>
+      <w:pPr>
+        <w:pStyle w:val="ListParagraph"/>
+        <w:numPr>
+          <w:ilvl w:val="0"/>
+          <w:numId w:val="9"/>
+        </w:numPr>
+        <w:spacing w:after="0"/>
+      </w:pPr>
+      <w:r>
+        <w:t>Describe what a thread is and why it can be useful to distribute tasks among multiple threads</w:t>
+      </w:r>
+    </w:p>
+    <w:p>
+      <w:pPr>
+        <w:pStyle w:val="ListParagraph"/>
+        <w:numPr>
+          <w:ilvl w:val="0"/>
+          <w:numId w:val="9"/>
+        </w:numPr>
+        <w:spacing w:after="0"/>
+      </w:pPr>
+      <w:r>
+        <w:t>Write a multi-threaded application in C#.</w:t>
+      </w:r>
+    </w:p>
+    <w:p>
+      <w:pPr>
+        <w:pStyle w:val="ListParagraph"/>
+        <w:numPr>
+          <w:ilvl w:val="0"/>
+          <w:numId w:val="9"/>
+        </w:numPr>
+        <w:spacing w:after="240"/>
+      </w:pPr>
+      <w:r>
+        <w:t>Explain why it is important to synchronize threads that need to share access to particular data sources.</w:t>
+      </w:r>
+    </w:p>
+    <w:p>
+      <w:pPr>
+        <w:spacing w:after="0"/>
+        <w:rPr>
+          <w:rStyle w:val="Strong"/>
+        </w:rPr>
+      </w:pPr>
+      <w:r>
+        <w:rPr>
+          <w:rStyle w:val="Strong"/>
+        </w:rPr>
+        <w:lastRenderedPageBreak/>
+        <w:t>Textbook:</w:t>
+      </w:r>
+    </w:p>
+    <w:p>
+      <w:pPr>
+        <w:spacing w:after="0"/>
+      </w:pPr>
+      <w:r>
+        <w:t>No textbook is required for this course. The course notes will give serve as the text.</w:t>
+      </w:r>
+    </w:p>
+    <w:p>
+      <w:pPr>
+        <w:spacing w:before="240" w:after="0"/>
+        <w:rPr>
+          <w:rStyle w:val="Strong"/>
+        </w:rPr>
+      </w:pPr>
+      <w:r>
+        <w:rPr>
+          <w:rStyle w:val="Strong"/>
+        </w:rPr>
+        <w:t>Recordings:</w:t>
+      </w:r>
+    </w:p>
+    <w:p>
+      <w:pPr>
+        <w:spacing w:after="0"/>
+      </w:pPr>
+      <w:r>
+        <w:t xml:space="preserve">Because there is no required textbook, each session is recorded and posted online.  </w:t>
+      </w:r>
+    </w:p>
+    <w:p>
+      <w:pPr>
+        <w:spacing w:before="240" w:after="0"/>
+        <w:rPr>
+          <w:rStyle w:val="Strong"/>
+        </w:rPr>
+      </w:pPr>
+      <w:r>
+        <w:rPr>
+          <w:rStyle w:val="Strong"/>
+        </w:rPr>
+        <w:t>Course Materials:</w:t>
+      </w:r>
+    </w:p>
+    <w:p>
+      <w:pPr>
+        <w:spacing w:after="0"/>
+      </w:pPr>
+      <w:r>
+        <w:t>Class notes, assignments, video recordings, and other cou</w:t>
+      </w:r>
+      <w:r>
+        <w:t xml:space="preserve">rse materials will be posted under the weekly links on our </w:t>
+      </w:r>
+      <w:r>
+        <w:t>Blackboard site</w:t>
+      </w:r>
+      <w:r>
+        <w:t>. Click on “Week 1” to see the recordings and other course materials for our first week of class. New materials will be made available each week.</w:t>
+      </w:r>
+    </w:p>
+    <w:p>
+      <w:pPr>
+        <w:spacing w:after="0"/>
+      </w:pPr>
       <w:bookmarkStart w:id="0" w:name="_GoBack"/>
       <w:bookmarkEnd w:id="0"/>
-      <w:r>
-        <w:t xml:space="preserve">Define and provide examples for object-oriented design principles: </w:t>
-      </w:r>
-      <w:proofErr w:type="spellStart"/>
-      <w:r>
-        <w:t>Liskov</w:t>
-      </w:r>
-      <w:proofErr w:type="spellEnd"/>
-      <w:r>
-        <w:t xml:space="preserve"> Substitution Principle, Dependency Inversion Principle, Interface Segregation Principle, Open-Close Principle, Single-Responsibility Principle</w:t>
-      </w:r>
-    </w:p>
-    <w:p>
-      <w:pPr>
-        <w:pStyle w:val="ListParagraph"/>
-        <w:numPr>
-          <w:ilvl w:val="0"/>
-          <w:numId w:val="9"/>
-        </w:numPr>
-      </w:pPr>
-      <w:r>
-        <w:t>Write class definitions and create objects from them</w:t>
-      </w:r>
-    </w:p>
-    <w:p>
-      <w:pPr>
-        <w:pStyle w:val="ListParagraph"/>
-        <w:numPr>
-          <w:ilvl w:val="0"/>
-          <w:numId w:val="9"/>
-        </w:numPr>
-      </w:pPr>
-      <w:r>
-        <w:t xml:space="preserve">Declare and use special types of functions for classes, including constructors, accessors, and </w:t>
-      </w:r>
-      <w:proofErr w:type="spellStart"/>
-      <w:r>
-        <w:t>mutators</w:t>
-      </w:r>
-      <w:proofErr w:type="spellEnd"/>
-      <w:r>
-        <w:t>, and properties</w:t>
-      </w:r>
-    </w:p>
-    <w:p>
-      <w:pPr>
-        <w:pStyle w:val="ListParagraph"/>
-        <w:numPr>
-          <w:ilvl w:val="0"/>
-          <w:numId w:val="9"/>
-        </w:numPr>
-      </w:pPr>
-      <w:r>
-        <w:t>Create hierarchies of classes that start with abstract base classes and add functionality in descendant classes.</w:t>
-      </w:r>
-    </w:p>
-    <w:p>
-      <w:pPr>
-        <w:pStyle w:val="ListParagraph"/>
-        <w:numPr>
-          <w:ilvl w:val="0"/>
-          <w:numId w:val="9"/>
-        </w:numPr>
-      </w:pPr>
-      <w:r>
-        <w:t>Design an object-oriented program in UML (Unified Modeling Language) that is organized around a set of classes whose objects interact</w:t>
-      </w:r>
-    </w:p>
-    <w:p>
-      <w:pPr>
-        <w:pStyle w:val="ListParagraph"/>
-        <w:numPr>
-          <w:ilvl w:val="0"/>
-          <w:numId w:val="9"/>
-        </w:numPr>
-      </w:pPr>
-      <w:r>
-        <w:t xml:space="preserve">Describe what exceptions are and write programs that deal with them </w:t>
-      </w:r>
-    </w:p>
-    <w:p>
-      <w:pPr>
-        <w:pStyle w:val="ListParagraph"/>
-        <w:numPr>
-          <w:ilvl w:val="0"/>
-          <w:numId w:val="9"/>
-        </w:numPr>
-      </w:pPr>
-      <w:r>
-        <w:t>Perform screen-scraping by retrieving data from a website</w:t>
-      </w:r>
-    </w:p>
-    <w:p>
-      <w:pPr>
-        <w:pStyle w:val="ListParagraph"/>
-        <w:numPr>
-          <w:ilvl w:val="0"/>
-          <w:numId w:val="9"/>
-        </w:numPr>
-      </w:pPr>
-      <w:r>
-        <w:lastRenderedPageBreak/>
-        <w:t>Write programs that use various collections</w:t>
-      </w:r>
-    </w:p>
-    <w:p>
-      <w:pPr>
-        <w:pStyle w:val="ListParagraph"/>
-        <w:numPr>
-          <w:ilvl w:val="0"/>
-          <w:numId w:val="9"/>
-        </w:numPr>
-      </w:pPr>
-      <w:r>
-        <w:t>Use generic data types in programs</w:t>
-      </w:r>
-    </w:p>
-    <w:p>
-      <w:pPr>
-        <w:pStyle w:val="ListParagraph"/>
-        <w:numPr>
-          <w:ilvl w:val="0"/>
-          <w:numId w:val="9"/>
-        </w:numPr>
-      </w:pPr>
-      <w:r>
-        <w:t>Work with collections of objects from related classes polymorphically</w:t>
-      </w:r>
-    </w:p>
-    <w:p>
-      <w:pPr>
-        <w:pStyle w:val="ListParagraph"/>
-        <w:numPr>
-          <w:ilvl w:val="0"/>
-          <w:numId w:val="9"/>
-        </w:numPr>
-      </w:pPr>
-      <w:r>
-        <w:t>Explain the difference between classes and interfaces</w:t>
-      </w:r>
-    </w:p>
-    <w:p>
-      <w:pPr>
-        <w:pStyle w:val="ListParagraph"/>
-        <w:numPr>
-          <w:ilvl w:val="0"/>
-          <w:numId w:val="9"/>
-        </w:numPr>
-      </w:pPr>
-      <w:r>
-        <w:t>Define interfaces that specify behaviors that certain objects must have</w:t>
-      </w:r>
-    </w:p>
-    <w:p>
-      <w:pPr>
-        <w:pStyle w:val="ListParagraph"/>
-        <w:numPr>
-          <w:ilvl w:val="0"/>
-          <w:numId w:val="9"/>
-        </w:numPr>
-      </w:pPr>
-      <w:r>
-        <w:t>Perform input and output with text file streams</w:t>
-      </w:r>
-    </w:p>
-    <w:p>
-      <w:pPr>
-        <w:pStyle w:val="ListParagraph"/>
-        <w:numPr>
-          <w:ilvl w:val="0"/>
-          <w:numId w:val="9"/>
-        </w:numPr>
-      </w:pPr>
-      <w:r>
-        <w:t>Perform input and output with xml file streams and serialization</w:t>
-      </w:r>
-    </w:p>
-    <w:p>
-      <w:pPr>
-        <w:pStyle w:val="ListParagraph"/>
-        <w:numPr>
-          <w:ilvl w:val="0"/>
-          <w:numId w:val="9"/>
-        </w:numPr>
-      </w:pPr>
-      <w:r>
-        <w:t>Use an API as a reference when writing programs</w:t>
-      </w:r>
-    </w:p>
-    <w:p>
-      <w:pPr>
-        <w:pStyle w:val="ListParagraph"/>
-        <w:numPr>
-          <w:ilvl w:val="0"/>
-          <w:numId w:val="9"/>
-        </w:numPr>
-      </w:pPr>
-      <w:r>
-        <w:t>Build attractive, intuitive graphical user interfaces</w:t>
-      </w:r>
-    </w:p>
-    <w:p>
-      <w:pPr>
-        <w:pStyle w:val="ListParagraph"/>
-        <w:numPr>
-          <w:ilvl w:val="0"/>
-          <w:numId w:val="9"/>
-        </w:numPr>
-      </w:pPr>
-      <w:r>
-        <w:t>Write programs that use a graphical interface and manage user events using event-handling</w:t>
-      </w:r>
-    </w:p>
-    <w:p>
-      <w:pPr>
-        <w:pStyle w:val="ListParagraph"/>
-        <w:numPr>
-          <w:ilvl w:val="0"/>
-          <w:numId w:val="9"/>
-        </w:numPr>
-      </w:pPr>
-      <w:r>
-        <w:t>Describe and use the client-server computing model</w:t>
-      </w:r>
-    </w:p>
-    <w:p>
-      <w:pPr>
-        <w:pStyle w:val="ListParagraph"/>
-        <w:numPr>
-          <w:ilvl w:val="0"/>
-          <w:numId w:val="9"/>
-        </w:numPr>
-      </w:pPr>
-      <w:r>
-        <w:t>Write a program that stores and retrieves data with a relational database</w:t>
-      </w:r>
-    </w:p>
-    <w:p>
-      <w:pPr>
-        <w:pStyle w:val="ListParagraph"/>
-        <w:numPr>
-          <w:ilvl w:val="0"/>
-          <w:numId w:val="9"/>
-        </w:numPr>
-      </w:pPr>
-      <w:r>
-        <w:t xml:space="preserve">Create a user interface in </w:t>
-      </w:r>
-      <w:r>
-        <w:t xml:space="preserve">Java and C# (possibly </w:t>
-      </w:r>
-      <w:r>
-        <w:t>Python</w:t>
-      </w:r>
-      <w:r>
-        <w:t>)</w:t>
-      </w:r>
-    </w:p>
-    <w:p>
-      <w:pPr>
-        <w:pStyle w:val="ListParagraph"/>
-        <w:numPr>
-          <w:ilvl w:val="0"/>
-          <w:numId w:val="9"/>
-        </w:numPr>
-      </w:pPr>
-      <w:r>
-        <w:t>Describe how Java achieves cross-platform compatibility</w:t>
-      </w:r>
-    </w:p>
-    <w:p>
-      <w:pPr>
-        <w:pStyle w:val="ListParagraph"/>
-        <w:numPr>
-          <w:ilvl w:val="0"/>
-          <w:numId w:val="9"/>
-        </w:numPr>
-      </w:pPr>
-      <w:r>
-        <w:t>Distinguish among heavyweight and lightweight components</w:t>
-      </w:r>
-    </w:p>
-    <w:p>
-      <w:pPr>
-        <w:pStyle w:val="ListParagraph"/>
-        <w:numPr>
-          <w:ilvl w:val="0"/>
-          <w:numId w:val="9"/>
-        </w:numPr>
-      </w:pPr>
-      <w:r>
-        <w:t>Define callback function as it relates to event handling</w:t>
-      </w:r>
-    </w:p>
-    <w:p>
-      <w:pPr>
-        <w:pStyle w:val="ListParagraph"/>
-        <w:numPr>
-          <w:ilvl w:val="0"/>
-          <w:numId w:val="9"/>
-        </w:numPr>
-      </w:pPr>
-      <w:r>
-        <w:t>Respond to user events in Java and Python</w:t>
-      </w:r>
-    </w:p>
-    <w:p>
-      <w:pPr>
-        <w:pStyle w:val="ListParagraph"/>
-        <w:numPr>
-          <w:ilvl w:val="0"/>
-          <w:numId w:val="9"/>
-        </w:numPr>
-      </w:pPr>
-      <w:r>
-        <w:t>Describe how layout managers arrange components</w:t>
-      </w:r>
-    </w:p>
-    <w:p>
-      <w:pPr>
-        <w:pStyle w:val="ListParagraph"/>
-        <w:numPr>
-          <w:ilvl w:val="0"/>
-          <w:numId w:val="9"/>
-        </w:numPr>
-      </w:pPr>
-      <w:r>
-        <w:t>Write unit tests to verify the correctness of software modules</w:t>
-      </w:r>
-    </w:p>
-    <w:p>
-      <w:pPr>
-        <w:spacing w:after="0"/>
-        <w:rPr>
-          <w:rStyle w:val="Strong"/>
-        </w:rPr>
-      </w:pPr>
-      <w:r>
-        <w:rPr>
-          <w:rStyle w:val="Strong"/>
-        </w:rPr>
-        <w:t>Course Outline (with weekly student learning outcomes):</w:t>
-      </w:r>
-    </w:p>
-    <w:p>
-      <w:pPr>
-        <w:spacing w:after="0"/>
-        <w:rPr>
-          <w:rStyle w:val="Strong"/>
-        </w:rPr>
-      </w:pPr>
-      <w:r>
-        <w:rPr>
-          <w:rStyle w:val="Strong"/>
-        </w:rPr>
-        <w:t>Week 1</w:t>
-      </w:r>
-    </w:p>
-    <w:p>
-      <w:pPr>
-        <w:pStyle w:val="ListParagraph"/>
-        <w:numPr>
-          <w:ilvl w:val="0"/>
-          <w:numId w:val="9"/>
-        </w:numPr>
-      </w:pPr>
-      <w:r>
-        <w:t>Define object-oriented programming</w:t>
-      </w:r>
-    </w:p>
-    <w:p>
-      <w:pPr>
-        <w:pStyle w:val="ListParagraph"/>
-        <w:numPr>
-          <w:ilvl w:val="0"/>
-          <w:numId w:val="9"/>
-        </w:numPr>
-      </w:pPr>
-      <w:r>
-        <w:t>Distinguish between an object and a class</w:t>
-      </w:r>
-    </w:p>
-    <w:p>
-      <w:pPr>
-        <w:pStyle w:val="ListParagraph"/>
-        <w:numPr>
-          <w:ilvl w:val="0"/>
-          <w:numId w:val="9"/>
-        </w:numPr>
-      </w:pPr>
-      <w:r>
-        <w:t>Describe how object-oriented programming is fundamentally different from the p</w:t>
-      </w:r>
-      <w:r>
-        <w:t>rogramming you have done before</w:t>
-      </w:r>
-    </w:p>
-    <w:p>
-      <w:pPr>
-        <w:pStyle w:val="ListParagraph"/>
-        <w:numPr>
-          <w:ilvl w:val="0"/>
-          <w:numId w:val="9"/>
-        </w:numPr>
-      </w:pPr>
-      <w:r>
-        <w:t>Justify the choice an object-oriented approach to developing software</w:t>
-      </w:r>
-    </w:p>
-    <w:p>
-      <w:pPr>
-        <w:pStyle w:val="ListParagraph"/>
-        <w:numPr>
-          <w:ilvl w:val="0"/>
-          <w:numId w:val="9"/>
-        </w:numPr>
-      </w:pPr>
-      <w:r>
-        <w:t>Identify and define six object-oriented concepts: abstraction, encapsulation, information hiding, ownership, inheritance, and polymorphism</w:t>
-      </w:r>
-    </w:p>
-    <w:p>
-      <w:pPr>
-        <w:pStyle w:val="ListParagraph"/>
-        <w:numPr>
-          <w:ilvl w:val="0"/>
-          <w:numId w:val="9"/>
-        </w:numPr>
-      </w:pPr>
-      <w:r>
-        <w:t>Distinguish between aggregation and composition as two different kinds of ownership</w:t>
-      </w:r>
-    </w:p>
-    <w:p>
-      <w:pPr>
-        <w:pStyle w:val="ListParagraph"/>
-        <w:numPr>
-          <w:ilvl w:val="0"/>
-          <w:numId w:val="9"/>
-        </w:numPr>
-      </w:pPr>
-      <w:r>
-        <w:t>Identify the superclass and the subclass in an inheritance relationship</w:t>
-      </w:r>
-    </w:p>
-    <w:p>
-      <w:pPr>
-        <w:pStyle w:val="ListParagraph"/>
-        <w:numPr>
-          <w:ilvl w:val="0"/>
-          <w:numId w:val="9"/>
-        </w:numPr>
-      </w:pPr>
-      <w:r>
-        <w:t>Demonstrate inheritance, ownership, and polymorphism in snippets of Java code</w:t>
-      </w:r>
-    </w:p>
-    <w:p>
-      <w:pPr>
-        <w:pStyle w:val="ListParagraph"/>
-        <w:numPr>
-          <w:ilvl w:val="0"/>
-          <w:numId w:val="9"/>
-        </w:numPr>
-      </w:pPr>
-      <w:r>
-        <w:t>Depict classes and their relationships using UML class diagrams</w:t>
-      </w:r>
-    </w:p>
-    <w:p>
-      <w:pPr>
-        <w:pStyle w:val="ListParagraph"/>
-        <w:numPr>
-          <w:ilvl w:val="0"/>
-          <w:numId w:val="9"/>
-        </w:numPr>
-      </w:pPr>
-      <w:r>
-        <w:t>Define and demonstrate the software patterns delegation, singleton, factory, and model-view-controller</w:t>
-      </w:r>
-    </w:p>
-    <w:p>
-      <w:pPr>
-        <w:pStyle w:val="ListParagraph"/>
-        <w:numPr>
-          <w:ilvl w:val="0"/>
-          <w:numId w:val="9"/>
-        </w:numPr>
-      </w:pPr>
-      <w:r>
-        <w:t xml:space="preserve">Explain through examples the following software design principles: Open-Closed, Dependency-Inversion, Interface Segregation, </w:t>
-      </w:r>
-      <w:proofErr w:type="spellStart"/>
-      <w:r>
-        <w:t>Liskov</w:t>
-      </w:r>
-      <w:proofErr w:type="spellEnd"/>
-      <w:r>
-        <w:t xml:space="preserve"> Substitution, and Single Responsibility</w:t>
-      </w:r>
-    </w:p>
-    <w:p>
-      <w:pPr>
-        <w:pStyle w:val="ListParagraph"/>
-        <w:numPr>
-          <w:ilvl w:val="0"/>
-          <w:numId w:val="9"/>
-        </w:numPr>
-        <w:spacing w:after="240"/>
-      </w:pPr>
-      <w:r>
-        <w:t>Identify and describe characteristics of bad software: rigidity, immobility, fragility</w:t>
-      </w:r>
-    </w:p>
-    <w:p>
-      <w:pPr>
-        <w:spacing w:after="0"/>
-        <w:rPr>
-          <w:rStyle w:val="Strong"/>
-        </w:rPr>
-      </w:pPr>
-      <w:r>
-        <w:rPr>
-          <w:rStyle w:val="Strong"/>
-        </w:rPr>
-        <w:t>Week 2</w:t>
-      </w:r>
-    </w:p>
-    <w:p>
-      <w:pPr>
-        <w:pStyle w:val="ListParagraph"/>
-        <w:numPr>
-          <w:ilvl w:val="0"/>
-          <w:numId w:val="9"/>
-        </w:numPr>
-        <w:spacing w:after="0"/>
-      </w:pPr>
-      <w:r>
-        <w:t>Write definitions for classes that comprise the model of a model-view-controller application</w:t>
-      </w:r>
-    </w:p>
-    <w:p>
-      <w:pPr>
-        <w:pStyle w:val="ListParagraph"/>
-        <w:numPr>
-          <w:ilvl w:val="0"/>
-          <w:numId w:val="9"/>
-        </w:numPr>
-        <w:spacing w:after="0"/>
-      </w:pPr>
-      <w:r>
-        <w:t>Use inheritance to build classes that expand upon the capabilities and features of classes that came before</w:t>
-      </w:r>
-    </w:p>
-    <w:p>
-      <w:pPr>
-        <w:pStyle w:val="ListParagraph"/>
-        <w:numPr>
-          <w:ilvl w:val="0"/>
-          <w:numId w:val="9"/>
-        </w:numPr>
-        <w:spacing w:after="0"/>
-      </w:pPr>
-      <w:r>
-        <w:t>Declare an abstract class and explain why creating abstract classes is useful</w:t>
-      </w:r>
-    </w:p>
-    <w:p>
-      <w:pPr>
-        <w:pStyle w:val="ListParagraph"/>
-        <w:numPr>
-          <w:ilvl w:val="0"/>
-          <w:numId w:val="9"/>
-        </w:numPr>
-        <w:spacing w:after="0"/>
-      </w:pPr>
-      <w:r>
-        <w:t>Implement information-hiding by adding private data members to your model classes and including public get and set functions fo</w:t>
-      </w:r>
-      <w:r>
-        <w:t>r</w:t>
-      </w:r>
-      <w:r>
-        <w:t xml:space="preserve"> accessing their values</w:t>
-      </w:r>
-    </w:p>
-    <w:p>
-      <w:pPr>
-        <w:pStyle w:val="ListParagraph"/>
-        <w:numPr>
-          <w:ilvl w:val="0"/>
-          <w:numId w:val="9"/>
-        </w:numPr>
-        <w:spacing w:after="0"/>
-      </w:pPr>
-      <w:r>
-        <w:lastRenderedPageBreak/>
-        <w:t>Write default and non-default constructors for a model class</w:t>
-      </w:r>
-    </w:p>
-    <w:p>
-      <w:pPr>
-        <w:pStyle w:val="ListParagraph"/>
-        <w:numPr>
-          <w:ilvl w:val="0"/>
-          <w:numId w:val="9"/>
-        </w:numPr>
-        <w:spacing w:after="0"/>
-      </w:pPr>
-      <w:r>
-        <w:t xml:space="preserve">Redefine the </w:t>
-      </w:r>
-      <w:proofErr w:type="spellStart"/>
-      <w:r>
-        <w:t>toString</w:t>
-      </w:r>
-      <w:proofErr w:type="spellEnd"/>
-      <w:r>
-        <w:t xml:space="preserve"> function a class inherits from the base </w:t>
-      </w:r>
-      <w:proofErr w:type="spellStart"/>
-      <w:r>
-        <w:t>java.lang.Object</w:t>
-      </w:r>
-      <w:proofErr w:type="spellEnd"/>
-      <w:r>
-        <w:t xml:space="preserve"> class to represent the object as a String</w:t>
-      </w:r>
-    </w:p>
-    <w:p>
-      <w:pPr>
-        <w:pStyle w:val="ListParagraph"/>
-        <w:numPr>
-          <w:ilvl w:val="0"/>
-          <w:numId w:val="9"/>
-        </w:numPr>
-        <w:spacing w:after="0"/>
-      </w:pPr>
-      <w:r>
-        <w:t>Distinguish between function overloading and function overriding</w:t>
-      </w:r>
-    </w:p>
-    <w:p>
-      <w:pPr>
-        <w:pStyle w:val="ListParagraph"/>
-        <w:numPr>
-          <w:ilvl w:val="0"/>
-          <w:numId w:val="9"/>
-        </w:numPr>
-        <w:spacing w:after="0"/>
-      </w:pPr>
-      <w:r>
-        <w:t>Create objects that are instances of a model class</w:t>
-      </w:r>
-    </w:p>
-    <w:p>
-      <w:pPr>
-        <w:pStyle w:val="ListParagraph"/>
-        <w:numPr>
-          <w:ilvl w:val="0"/>
-          <w:numId w:val="9"/>
-        </w:numPr>
-        <w:spacing w:after="0"/>
-      </w:pPr>
-      <w:r>
-        <w:t xml:space="preserve">Store multiple objects in a Java collection called an </w:t>
-      </w:r>
-      <w:proofErr w:type="spellStart"/>
-      <w:r>
-        <w:t>ArrayList</w:t>
-      </w:r>
-      <w:proofErr w:type="spellEnd"/>
-    </w:p>
-    <w:p>
-      <w:pPr>
-        <w:pStyle w:val="ListParagraph"/>
-        <w:numPr>
-          <w:ilvl w:val="0"/>
-          <w:numId w:val="9"/>
-        </w:numPr>
-        <w:spacing w:after="0"/>
-      </w:pPr>
-      <w:r>
-        <w:t>Define what generic means as applied to a data type</w:t>
-      </w:r>
-    </w:p>
-    <w:p>
-      <w:pPr>
-        <w:pStyle w:val="ListParagraph"/>
-        <w:numPr>
-          <w:ilvl w:val="0"/>
-          <w:numId w:val="9"/>
-        </w:numPr>
-        <w:spacing w:after="0"/>
-      </w:pPr>
-      <w:r>
-        <w:t xml:space="preserve">Distinguish between using an array and an </w:t>
-      </w:r>
-      <w:proofErr w:type="spellStart"/>
-      <w:r>
-        <w:t>ArrayList</w:t>
-      </w:r>
-      <w:proofErr w:type="spellEnd"/>
-      <w:r>
-        <w:t xml:space="preserve"> to store a collection of objects</w:t>
-      </w:r>
-    </w:p>
-    <w:p>
-      <w:pPr>
-        <w:pStyle w:val="ListParagraph"/>
-        <w:numPr>
-          <w:ilvl w:val="0"/>
-          <w:numId w:val="9"/>
-        </w:numPr>
-        <w:spacing w:after="0"/>
-      </w:pPr>
-      <w:r>
-        <w:t xml:space="preserve">Use </w:t>
-      </w:r>
-      <w:proofErr w:type="spellStart"/>
-      <w:r>
-        <w:t>Javadocs</w:t>
-      </w:r>
-      <w:proofErr w:type="spellEnd"/>
-      <w:r>
-        <w:t xml:space="preserve"> to provide attractive and comprehensive documentation for your code</w:t>
-      </w:r>
-    </w:p>
-    <w:p>
-      <w:pPr>
-        <w:pStyle w:val="ListParagraph"/>
-        <w:numPr>
-          <w:ilvl w:val="0"/>
-          <w:numId w:val="9"/>
-        </w:numPr>
-        <w:spacing w:after="0"/>
-      </w:pPr>
-      <w:r>
-        <w:t>Work with a collection of related objects polymorphically</w:t>
-      </w:r>
-    </w:p>
-    <w:p>
-      <w:pPr>
-        <w:pStyle w:val="ListParagraph"/>
-        <w:numPr>
-          <w:ilvl w:val="0"/>
-          <w:numId w:val="9"/>
-        </w:numPr>
-        <w:spacing w:after="240"/>
-      </w:pPr>
-      <w:r>
-        <w:t>Explain how polymorphism is implemented behind the scenes</w:t>
-      </w:r>
-    </w:p>
-    <w:p>
-      <w:pPr>
-        <w:spacing w:after="0"/>
-        <w:rPr>
-          <w:rStyle w:val="Strong"/>
-        </w:rPr>
-      </w:pPr>
-      <w:r>
-        <w:rPr>
-          <w:rStyle w:val="Strong"/>
-        </w:rPr>
-        <w:t>Week 3</w:t>
-      </w:r>
-    </w:p>
-    <w:p>
-      <w:pPr>
-        <w:pStyle w:val="ListParagraph"/>
-        <w:numPr>
-          <w:ilvl w:val="0"/>
-          <w:numId w:val="9"/>
-        </w:numPr>
-        <w:spacing w:after="0"/>
-      </w:pPr>
-      <w:r>
-        <w:t>Explain the difference between lightweight and heavyweight components</w:t>
-      </w:r>
-    </w:p>
-    <w:p>
-      <w:pPr>
-        <w:pStyle w:val="ListParagraph"/>
-        <w:numPr>
-          <w:ilvl w:val="0"/>
-          <w:numId w:val="9"/>
-        </w:numPr>
-        <w:spacing w:after="0"/>
-      </w:pPr>
-      <w:r>
-        <w:t>Identify lightweight and heavyweight components</w:t>
-      </w:r>
-    </w:p>
-    <w:p>
-      <w:pPr>
-        <w:pStyle w:val="ListParagraph"/>
-        <w:numPr>
-          <w:ilvl w:val="0"/>
-          <w:numId w:val="9"/>
-        </w:numPr>
-        <w:spacing w:after="0"/>
-      </w:pPr>
-      <w:r>
-        <w:t>Describe how lightweight and heavyweight components render themselves</w:t>
-      </w:r>
-    </w:p>
-    <w:p>
-      <w:pPr>
-        <w:pStyle w:val="ListParagraph"/>
-        <w:numPr>
-          <w:ilvl w:val="0"/>
-          <w:numId w:val="9"/>
-        </w:numPr>
-        <w:spacing w:after="0"/>
-      </w:pPr>
-      <w:r>
-        <w:t>Explain what a layout manager does and identify and describe three of them</w:t>
-      </w:r>
-    </w:p>
-    <w:p>
-      <w:pPr>
-        <w:pStyle w:val="ListParagraph"/>
-        <w:numPr>
-          <w:ilvl w:val="0"/>
-          <w:numId w:val="9"/>
-        </w:numPr>
-        <w:spacing w:after="0"/>
-      </w:pPr>
-      <w:r>
-        <w:t>Specify layout managers for heavyweight and lightweight components</w:t>
-      </w:r>
-    </w:p>
-    <w:p>
-      <w:pPr>
-        <w:pStyle w:val="ListParagraph"/>
-        <w:numPr>
-          <w:ilvl w:val="0"/>
-          <w:numId w:val="9"/>
-        </w:numPr>
-        <w:spacing w:after="0"/>
-      </w:pPr>
-      <w:r>
-        <w:t xml:space="preserve">Use paint and </w:t>
-      </w:r>
-      <w:proofErr w:type="spellStart"/>
-      <w:r>
-        <w:t>paintComponent's</w:t>
-      </w:r>
-      <w:proofErr w:type="spellEnd"/>
-      <w:r>
-        <w:t xml:space="preserve"> Graphics object to draw a variety of shapes</w:t>
-      </w:r>
-    </w:p>
-    <w:p>
-      <w:pPr>
-        <w:pStyle w:val="ListParagraph"/>
-        <w:numPr>
-          <w:ilvl w:val="0"/>
-          <w:numId w:val="9"/>
-        </w:numPr>
-        <w:spacing w:after="0"/>
-      </w:pPr>
-      <w:r>
-        <w:t>Explain how to achieve true Model-View-Controller architecture by removing any reference from the view to the model and from the model to the view</w:t>
-      </w:r>
-    </w:p>
-    <w:p>
-      <w:pPr>
-        <w:pStyle w:val="ListParagraph"/>
-        <w:numPr>
-          <w:ilvl w:val="0"/>
-          <w:numId w:val="9"/>
-        </w:numPr>
-        <w:spacing w:after="0"/>
-      </w:pPr>
-      <w:r>
-        <w:t>Distinguish between extending a class and implementing an interface</w:t>
-      </w:r>
-    </w:p>
-    <w:p>
-      <w:pPr>
-        <w:pStyle w:val="ListParagraph"/>
-        <w:numPr>
-          <w:ilvl w:val="0"/>
-          <w:numId w:val="9"/>
-        </w:numPr>
-        <w:spacing w:after="0"/>
-      </w:pPr>
-      <w:r>
-        <w:t>Create an event handler that implements the ActionListener interface to respond to the user clicking on a button</w:t>
-      </w:r>
-    </w:p>
-    <w:p>
-      <w:pPr>
-        <w:pStyle w:val="ListParagraph"/>
-        <w:numPr>
-          <w:ilvl w:val="0"/>
-          <w:numId w:val="9"/>
-        </w:numPr>
-        <w:spacing w:after="240"/>
-      </w:pPr>
-      <w:r>
-        <w:t>Explain multiple ways to implement an event handler for a particular object and event (anonymous inner classes vs. named classes vs. having the frame itself serve as the handler)</w:t>
-      </w:r>
-    </w:p>
-    <w:p>
-      <w:pPr>
-        <w:spacing w:after="0"/>
-        <w:rPr>
-          <w:rStyle w:val="Strong"/>
-        </w:rPr>
-      </w:pPr>
-      <w:r>
-        <w:rPr>
-          <w:rStyle w:val="Strong"/>
-        </w:rPr>
-        <w:t>Week 4</w:t>
-      </w:r>
-    </w:p>
-    <w:p>
-      <w:pPr>
-        <w:pStyle w:val="ListParagraph"/>
-        <w:numPr>
-          <w:ilvl w:val="0"/>
-          <w:numId w:val="9"/>
-        </w:numPr>
-        <w:spacing w:after="0"/>
-      </w:pPr>
-      <w:r>
-        <w:t>Create interactive applications that adhere to the Model-View-Controller pattern</w:t>
-      </w:r>
-    </w:p>
-    <w:p>
-      <w:pPr>
-        <w:pStyle w:val="ListParagraph"/>
-        <w:numPr>
-          <w:ilvl w:val="0"/>
-          <w:numId w:val="9"/>
-        </w:numPr>
-        <w:spacing w:after="0"/>
-      </w:pPr>
-      <w:r>
-        <w:t>Write code that responds to a variety of events, including clicking the mouse on a frame or panel, moving or dragging the mouse, and typing a key on the keyboard</w:t>
-      </w:r>
-    </w:p>
-    <w:p>
-      <w:pPr>
-        <w:pStyle w:val="ListParagraph"/>
-        <w:numPr>
-          <w:ilvl w:val="0"/>
-          <w:numId w:val="9"/>
-        </w:numPr>
-        <w:spacing w:after="0"/>
-      </w:pPr>
-      <w:r>
-        <w:t>Implement animation using a timer and a corresponding event handler.</w:t>
-      </w:r>
-    </w:p>
-    <w:p>
-      <w:pPr>
-        <w:pStyle w:val="ListParagraph"/>
-        <w:numPr>
-          <w:ilvl w:val="0"/>
-          <w:numId w:val="9"/>
-        </w:numPr>
-        <w:spacing w:after="0"/>
-      </w:pPr>
-      <w:r>
-        <w:t>Build a menu system that enables the user to trigger a variety of actions in a familiar way.</w:t>
-      </w:r>
-    </w:p>
-    <w:p>
-      <w:pPr>
-        <w:pStyle w:val="ListParagraph"/>
-        <w:numPr>
-          <w:ilvl w:val="0"/>
-          <w:numId w:val="9"/>
-        </w:numPr>
-        <w:spacing w:after="0"/>
-      </w:pPr>
-      <w:r>
-        <w:t>Create multiple, intuitive ways for a user to perform a particular task.</w:t>
-      </w:r>
-    </w:p>
-    <w:p>
-      <w:pPr>
-        <w:pStyle w:val="ListParagraph"/>
-        <w:numPr>
-          <w:ilvl w:val="0"/>
-          <w:numId w:val="9"/>
-        </w:numPr>
-        <w:spacing w:after="0"/>
-      </w:pPr>
-      <w:r>
-        <w:t>Design and implement a controller class that outputs data to a text file.</w:t>
-      </w:r>
-    </w:p>
-    <w:p>
-      <w:pPr>
-        <w:pStyle w:val="ListParagraph"/>
-        <w:numPr>
-          <w:ilvl w:val="0"/>
-          <w:numId w:val="9"/>
-        </w:numPr>
-        <w:spacing w:after="0"/>
-      </w:pPr>
-      <w:r>
-        <w:t>Design and implement a controller class that inputs data from a text file and builds a collection of objects from the read data.</w:t>
-      </w:r>
-    </w:p>
-    <w:p>
-      <w:pPr>
-        <w:pStyle w:val="ListParagraph"/>
-        <w:numPr>
-          <w:ilvl w:val="0"/>
-          <w:numId w:val="9"/>
-        </w:numPr>
-        <w:spacing w:after="240"/>
-      </w:pPr>
-      <w:r>
-        <w:t>Describe how Java achieves speedier input and output through its hierarchy of input and output classes.</w:t>
-      </w:r>
-    </w:p>
-    <w:p>
-      <w:pPr>
-        <w:spacing w:after="0"/>
-        <w:rPr>
-          <w:rStyle w:val="Strong"/>
-        </w:rPr>
-      </w:pPr>
-      <w:r>
-        <w:rPr>
-          <w:rStyle w:val="Strong"/>
-        </w:rPr>
-        <w:t>Week 5</w:t>
-      </w:r>
-    </w:p>
-    <w:p>
-      <w:pPr>
-        <w:pStyle w:val="ListParagraph"/>
-        <w:numPr>
-          <w:ilvl w:val="0"/>
-          <w:numId w:val="9"/>
-        </w:numPr>
-        <w:spacing w:after="0"/>
-      </w:pPr>
-      <w:r>
-        <w:t>Explain why software testing is important for modern applications.</w:t>
-      </w:r>
-    </w:p>
-    <w:p>
-      <w:pPr>
-        <w:pStyle w:val="ListParagraph"/>
-        <w:numPr>
-          <w:ilvl w:val="0"/>
-          <w:numId w:val="9"/>
-        </w:numPr>
-        <w:spacing w:after="0"/>
-      </w:pPr>
-      <w:r>
-        <w:t>Define various terms related to the process of software testing.</w:t>
-      </w:r>
-    </w:p>
-    <w:p>
-      <w:pPr>
-        <w:pStyle w:val="ListParagraph"/>
-        <w:numPr>
-          <w:ilvl w:val="0"/>
-          <w:numId w:val="9"/>
-        </w:numPr>
-        <w:spacing w:after="0"/>
-      </w:pPr>
-      <w:r>
-        <w:t>Distinguish between the various kinds of testing: unit testing, integration testing, and performance testing.</w:t>
-      </w:r>
-    </w:p>
-    <w:p>
-      <w:pPr>
-        <w:pStyle w:val="ListParagraph"/>
-        <w:numPr>
-          <w:ilvl w:val="0"/>
-          <w:numId w:val="9"/>
-        </w:numPr>
-        <w:spacing w:after="0"/>
-      </w:pPr>
-      <w:r>
-        <w:t>Compare testing state with testing behavior.</w:t>
-      </w:r>
-    </w:p>
-    <w:p>
-      <w:pPr>
-        <w:pStyle w:val="ListParagraph"/>
-        <w:numPr>
-          <w:ilvl w:val="0"/>
-          <w:numId w:val="9"/>
-        </w:numPr>
-        <w:spacing w:after="0"/>
-      </w:pPr>
-      <w:r>
-        <w:lastRenderedPageBreak/>
-        <w:t>Explain the purpose of annotations in Java source code.</w:t>
-      </w:r>
-    </w:p>
-    <w:p>
-      <w:pPr>
-        <w:pStyle w:val="ListParagraph"/>
-        <w:numPr>
-          <w:ilvl w:val="0"/>
-          <w:numId w:val="9"/>
-        </w:numPr>
-        <w:spacing w:after="0"/>
-      </w:pPr>
-      <w:r>
-        <w:t xml:space="preserve">Explain the purpose and syntax of the various assert statements </w:t>
-      </w:r>
-      <w:proofErr w:type="spellStart"/>
-      <w:r>
-        <w:t>junit</w:t>
-      </w:r>
-      <w:proofErr w:type="spellEnd"/>
-      <w:r>
-        <w:t xml:space="preserve"> supports.</w:t>
-      </w:r>
-    </w:p>
-    <w:p>
-      <w:pPr>
-        <w:pStyle w:val="ListParagraph"/>
-        <w:numPr>
-          <w:ilvl w:val="0"/>
-          <w:numId w:val="9"/>
-        </w:numPr>
-        <w:spacing w:after="0"/>
-      </w:pPr>
-      <w:r>
-        <w:t xml:space="preserve">Install </w:t>
-      </w:r>
-      <w:proofErr w:type="spellStart"/>
-      <w:r>
-        <w:t>junit</w:t>
-      </w:r>
-      <w:proofErr w:type="spellEnd"/>
-      <w:r>
-        <w:t xml:space="preserve"> onto your machine and make it available in a Java project you write.</w:t>
-      </w:r>
-    </w:p>
-    <w:p>
-      <w:pPr>
-        <w:pStyle w:val="ListParagraph"/>
-        <w:numPr>
-          <w:ilvl w:val="0"/>
-          <w:numId w:val="9"/>
-        </w:numPr>
-        <w:spacing w:after="0"/>
-      </w:pPr>
-      <w:r>
-        <w:t xml:space="preserve">Write and execute a </w:t>
-      </w:r>
-      <w:proofErr w:type="spellStart"/>
-      <w:r>
-        <w:t>junit</w:t>
-      </w:r>
-      <w:proofErr w:type="spellEnd"/>
-      <w:r>
-        <w:t xml:space="preserve"> test for a simple application you write.</w:t>
-      </w:r>
-    </w:p>
-    <w:p>
-      <w:pPr>
-        <w:pStyle w:val="ListParagraph"/>
-        <w:numPr>
-          <w:ilvl w:val="0"/>
-          <w:numId w:val="9"/>
-        </w:numPr>
-        <w:spacing w:after="0"/>
-      </w:pPr>
-      <w:r>
-        <w:t xml:space="preserve">Write </w:t>
-      </w:r>
-      <w:proofErr w:type="spellStart"/>
-      <w:r>
-        <w:t>javadoc</w:t>
-      </w:r>
-      <w:proofErr w:type="spellEnd"/>
-      <w:r>
-        <w:t xml:space="preserve"> comments that describe the purpose, inputs, and outputs of classes and their components.</w:t>
-      </w:r>
-    </w:p>
-    <w:p>
-      <w:pPr>
-        <w:pStyle w:val="ListParagraph"/>
-        <w:numPr>
-          <w:ilvl w:val="0"/>
-          <w:numId w:val="9"/>
-        </w:numPr>
-        <w:spacing w:after="0"/>
-      </w:pPr>
-      <w:r>
-        <w:t xml:space="preserve">Build </w:t>
-      </w:r>
-      <w:proofErr w:type="spellStart"/>
-      <w:r>
-        <w:t>javadoc</w:t>
-      </w:r>
-      <w:proofErr w:type="spellEnd"/>
-      <w:r>
-        <w:t xml:space="preserve"> documentation using Java's </w:t>
-      </w:r>
-      <w:proofErr w:type="spellStart"/>
-      <w:r>
-        <w:t>javadoc</w:t>
-      </w:r>
-      <w:proofErr w:type="spellEnd"/>
-      <w:r>
-        <w:t xml:space="preserve"> command-line tool.</w:t>
-      </w:r>
-    </w:p>
-    <w:p>
-      <w:pPr>
-        <w:pStyle w:val="ListParagraph"/>
-        <w:numPr>
-          <w:ilvl w:val="0"/>
-          <w:numId w:val="9"/>
-        </w:numPr>
-        <w:spacing w:after="0"/>
-      </w:pPr>
-      <w:r>
-        <w:t>Identify reasons to use a Java package.</w:t>
-      </w:r>
-    </w:p>
-    <w:p>
-      <w:pPr>
-        <w:pStyle w:val="ListParagraph"/>
-        <w:numPr>
-          <w:ilvl w:val="0"/>
-          <w:numId w:val="9"/>
-        </w:numPr>
-        <w:spacing w:after="0"/>
-      </w:pPr>
-      <w:r>
-        <w:t>Explain what a Java package is in terms of both how it is used and how it is stored.</w:t>
-      </w:r>
-    </w:p>
-    <w:p>
-      <w:pPr>
-        <w:pStyle w:val="ListParagraph"/>
-        <w:numPr>
-          <w:ilvl w:val="0"/>
-          <w:numId w:val="9"/>
-        </w:numPr>
-        <w:spacing w:after="0"/>
-      </w:pPr>
-      <w:r>
-        <w:t>Compile a class from the command line so that it belongs to a particular package.</w:t>
-      </w:r>
-    </w:p>
-    <w:p>
-      <w:pPr>
-        <w:pStyle w:val="ListParagraph"/>
-        <w:numPr>
-          <w:ilvl w:val="0"/>
-          <w:numId w:val="9"/>
-        </w:numPr>
-        <w:spacing w:after="0"/>
-      </w:pPr>
-      <w:r>
-        <w:t>Import a class you write that belongs to a particular package.</w:t>
-      </w:r>
-    </w:p>
-    <w:p>
-      <w:pPr>
-        <w:pStyle w:val="ListParagraph"/>
-        <w:numPr>
-          <w:ilvl w:val="0"/>
-          <w:numId w:val="9"/>
-        </w:numPr>
-        <w:spacing w:after="0"/>
-      </w:pPr>
-      <w:r>
-        <w:t>Identify reasons for using jar files to group together related java classes.</w:t>
-      </w:r>
-    </w:p>
-    <w:p>
-      <w:pPr>
-        <w:pStyle w:val="ListParagraph"/>
-        <w:numPr>
-          <w:ilvl w:val="0"/>
-          <w:numId w:val="9"/>
-        </w:numPr>
-        <w:spacing w:after="0"/>
-      </w:pPr>
-      <w:r>
-        <w:t>Create a jar file that stores the contents of a particular package.</w:t>
-      </w:r>
-    </w:p>
-    <w:p>
-      <w:pPr>
-        <w:pStyle w:val="ListParagraph"/>
-        <w:numPr>
-          <w:ilvl w:val="0"/>
-          <w:numId w:val="9"/>
-        </w:numPr>
-        <w:spacing w:after="240"/>
-      </w:pPr>
-      <w:r>
-        <w:t>Provide access to the classes you've added to a jar file in an application you write.</w:t>
-      </w:r>
-    </w:p>
-    <w:p>
-      <w:pPr>
-        <w:spacing w:after="0"/>
-        <w:rPr>
-          <w:rStyle w:val="Strong"/>
-        </w:rPr>
-      </w:pPr>
-      <w:r>
-        <w:rPr>
-          <w:rStyle w:val="Strong"/>
-        </w:rPr>
-        <w:t>Week 6</w:t>
-      </w:r>
-    </w:p>
-    <w:p>
-      <w:pPr>
-        <w:pStyle w:val="ListParagraph"/>
-        <w:numPr>
-          <w:ilvl w:val="0"/>
-          <w:numId w:val="9"/>
-        </w:numPr>
-        <w:spacing w:after="0"/>
-      </w:pPr>
-      <w:r>
-        <w:t>Identify characteristics of C# (possibly Python) that distinguish it from other languages.</w:t>
-      </w:r>
-    </w:p>
-    <w:p>
-      <w:pPr>
-        <w:pStyle w:val="ListParagraph"/>
-        <w:numPr>
-          <w:ilvl w:val="0"/>
-          <w:numId w:val="9"/>
-        </w:numPr>
-        <w:spacing w:after="0"/>
-      </w:pPr>
-      <w:r>
-        <w:t>Work with C# lists.</w:t>
-      </w:r>
-    </w:p>
-    <w:p>
-      <w:pPr>
-        <w:pStyle w:val="ListParagraph"/>
-        <w:numPr>
-          <w:ilvl w:val="0"/>
-          <w:numId w:val="9"/>
-        </w:numPr>
-        <w:spacing w:after="0"/>
-      </w:pPr>
-      <w:r>
-        <w:t>Write non-object-oriented programs that use sequence, selection, and repetition to accomplish tasks.</w:t>
-      </w:r>
-    </w:p>
-    <w:p>
-      <w:pPr>
-        <w:pStyle w:val="ListParagraph"/>
-        <w:numPr>
-          <w:ilvl w:val="0"/>
-          <w:numId w:val="9"/>
-        </w:numPr>
-        <w:spacing w:after="0"/>
-      </w:pPr>
-      <w:r>
-        <w:t>Write C# functions and place those functions in separate libraries.</w:t>
-      </w:r>
-    </w:p>
-    <w:p>
-      <w:pPr>
-        <w:pStyle w:val="ListParagraph"/>
-        <w:numPr>
-          <w:ilvl w:val="0"/>
-          <w:numId w:val="9"/>
-        </w:numPr>
-        <w:spacing w:after="0"/>
-      </w:pPr>
-      <w:r>
-        <w:t>Define a C# class, complete with data members, functions / methods, and an initializer (constructor).</w:t>
-      </w:r>
-    </w:p>
-    <w:p>
-      <w:pPr>
-        <w:pStyle w:val="ListParagraph"/>
-        <w:numPr>
-          <w:ilvl w:val="0"/>
-          <w:numId w:val="9"/>
-        </w:numPr>
-        <w:spacing w:after="0"/>
-      </w:pPr>
-      <w:r>
-        <w:t>Use C# built-in text file objects to create and read text files.</w:t>
-      </w:r>
-    </w:p>
-    <w:p>
-      <w:pPr>
-        <w:pStyle w:val="ListParagraph"/>
-        <w:numPr>
-          <w:ilvl w:val="0"/>
-          <w:numId w:val="9"/>
-        </w:numPr>
-        <w:spacing w:after="0"/>
-      </w:pPr>
-      <w:r>
-        <w:t>Use inheritance to create a hierarchy of classes that are related to each other.</w:t>
-      </w:r>
-    </w:p>
-    <w:p>
-      <w:pPr>
-        <w:pStyle w:val="ListParagraph"/>
-        <w:numPr>
-          <w:ilvl w:val="0"/>
-          <w:numId w:val="9"/>
-        </w:numPr>
-        <w:spacing w:after="0"/>
-      </w:pPr>
-      <w:r>
-        <w:t>Create objects of classes and use them to carry out the work of your program.</w:t>
-      </w:r>
-    </w:p>
-    <w:p>
-      <w:pPr>
-        <w:pStyle w:val="ListParagraph"/>
-        <w:numPr>
-          <w:ilvl w:val="0"/>
-          <w:numId w:val="9"/>
-        </w:numPr>
-        <w:spacing w:after="240"/>
-      </w:pPr>
-      <w:r>
-        <w:t>Deal with a list of related objects polymorphically.</w:t>
-      </w:r>
-    </w:p>
-    <w:p>
-      <w:pPr>
-        <w:spacing w:after="0"/>
-        <w:rPr>
-          <w:rStyle w:val="Strong"/>
-        </w:rPr>
-      </w:pPr>
-      <w:r>
-        <w:rPr>
-          <w:rStyle w:val="Strong"/>
-        </w:rPr>
-        <w:t>Week 7</w:t>
-      </w:r>
-    </w:p>
-    <w:p>
-      <w:pPr>
-        <w:pStyle w:val="ListParagraph"/>
-        <w:numPr>
-          <w:ilvl w:val="0"/>
-          <w:numId w:val="9"/>
-        </w:numPr>
-        <w:spacing w:after="0"/>
-      </w:pPr>
-      <w:r>
-        <w:t>Design and implement a Model-View-Controller application in C#.</w:t>
-      </w:r>
-    </w:p>
-    <w:p>
-      <w:pPr>
-        <w:pStyle w:val="ListParagraph"/>
-        <w:numPr>
-          <w:ilvl w:val="0"/>
-          <w:numId w:val="9"/>
-        </w:numPr>
-        <w:spacing w:after="0"/>
-      </w:pPr>
-      <w:r>
-        <w:t>Perform basic drawing operations using a popular C# drawing package.</w:t>
-      </w:r>
-    </w:p>
-    <w:p>
-      <w:pPr>
-        <w:pStyle w:val="ListParagraph"/>
-        <w:numPr>
-          <w:ilvl w:val="0"/>
-          <w:numId w:val="9"/>
-        </w:numPr>
-        <w:spacing w:after="0"/>
-      </w:pPr>
-      <w:r>
-        <w:t>Implement input and output with plain text files using a controller class designed for that purpose.</w:t>
-      </w:r>
-    </w:p>
-    <w:p>
-      <w:pPr>
-        <w:pStyle w:val="ListParagraph"/>
-        <w:numPr>
-          <w:ilvl w:val="0"/>
-          <w:numId w:val="9"/>
-        </w:numPr>
-        <w:spacing w:after="0"/>
-      </w:pPr>
-      <w:r>
-        <w:t>Separate code among various libraries that you can reuse in other applications by importing them.</w:t>
-      </w:r>
-    </w:p>
-    <w:p>
-      <w:pPr>
-        <w:pStyle w:val="ListParagraph"/>
-        <w:numPr>
-          <w:ilvl w:val="0"/>
-          <w:numId w:val="9"/>
-        </w:numPr>
-        <w:spacing w:after="0"/>
-      </w:pPr>
-      <w:r>
-        <w:t xml:space="preserve">Implement information hiding in C# using both accessor and </w:t>
-      </w:r>
-      <w:proofErr w:type="spellStart"/>
-      <w:r>
-        <w:t>mutator</w:t>
-      </w:r>
-      <w:proofErr w:type="spellEnd"/>
-      <w:r>
-        <w:t xml:space="preserve"> functions and properties.</w:t>
-      </w:r>
-    </w:p>
-    <w:p>
-      <w:pPr>
-        <w:pStyle w:val="ListParagraph"/>
-        <w:numPr>
-          <w:ilvl w:val="0"/>
-          <w:numId w:val="9"/>
-        </w:numPr>
-        <w:spacing w:after="0"/>
-      </w:pPr>
-      <w:r>
-        <w:t>Download documents from remote servers from your application.</w:t>
-      </w:r>
-    </w:p>
-    <w:p>
-      <w:pPr>
-        <w:pStyle w:val="ListParagraph"/>
-        <w:numPr>
-          <w:ilvl w:val="0"/>
-          <w:numId w:val="9"/>
-        </w:numPr>
-        <w:spacing w:after="0"/>
-      </w:pPr>
-      <w:r>
-        <w:t>Parse data expressed in XML format.</w:t>
-      </w:r>
-    </w:p>
-    <w:p>
-      <w:pPr>
-        <w:pStyle w:val="ListParagraph"/>
-        <w:numPr>
-          <w:ilvl w:val="0"/>
-          <w:numId w:val="9"/>
-        </w:numPr>
-        <w:spacing w:after="240"/>
-      </w:pPr>
-      <w:r>
-        <w:t>Separate an application’s functionality among classes having well-defined function sets and purposes.</w:t>
-      </w:r>
-    </w:p>
-    <w:p>
-      <w:pPr>
-        <w:spacing w:after="0"/>
-        <w:rPr>
-          <w:rStyle w:val="Strong"/>
-        </w:rPr>
-      </w:pPr>
-      <w:r>
-        <w:rPr>
-          <w:rStyle w:val="Strong"/>
-        </w:rPr>
-        <w:t>Week 8</w:t>
-      </w:r>
-    </w:p>
-    <w:p>
-      <w:pPr>
-        <w:pStyle w:val="ListParagraph"/>
-        <w:numPr>
-          <w:ilvl w:val="0"/>
-          <w:numId w:val="9"/>
-        </w:numPr>
-        <w:spacing w:after="0"/>
-      </w:pPr>
-      <w:r>
-        <w:t>Design, build, and query a simple database using SQL</w:t>
-      </w:r>
-    </w:p>
-    <w:p>
-      <w:pPr>
-        <w:pStyle w:val="ListParagraph"/>
-        <w:numPr>
-          <w:ilvl w:val="0"/>
-          <w:numId w:val="9"/>
-        </w:numPr>
-        <w:spacing w:after="0"/>
-      </w:pPr>
-      <w:r>
-        <w:t>Write a class to query a SQL database in C#.</w:t>
-      </w:r>
-    </w:p>
-    <w:p>
-      <w:pPr>
-        <w:pStyle w:val="ListParagraph"/>
-        <w:numPr>
-          <w:ilvl w:val="0"/>
-          <w:numId w:val="9"/>
-        </w:numPr>
-        <w:spacing w:after="0"/>
-      </w:pPr>
-      <w:r>
-        <w:t>Encapsulate the data returned by an SQL query in lists of objects so that your program can process them.</w:t>
-      </w:r>
-    </w:p>
-    <w:p>
-      <w:pPr>
-        <w:pStyle w:val="ListParagraph"/>
-        <w:numPr>
-          <w:ilvl w:val="0"/>
-          <w:numId w:val="9"/>
-        </w:numPr>
-        <w:spacing w:after="0"/>
-      </w:pPr>
-      <w:r>
-        <w:t>Program the interaction of a client and server at the socket level.</w:t>
-      </w:r>
-    </w:p>
-    <w:p>
-      <w:pPr>
-        <w:pStyle w:val="ListParagraph"/>
-        <w:numPr>
-          <w:ilvl w:val="0"/>
-          <w:numId w:val="9"/>
-        </w:numPr>
-        <w:spacing w:after="0"/>
-      </w:pPr>
-      <w:r>
-        <w:t>Describe what a thread is and why it can be useful to distribute tasks among multiple threads</w:t>
-      </w:r>
-    </w:p>
-    <w:p>
-      <w:pPr>
-        <w:pStyle w:val="ListParagraph"/>
-        <w:numPr>
-          <w:ilvl w:val="0"/>
-          <w:numId w:val="9"/>
-        </w:numPr>
-        <w:spacing w:after="0"/>
-      </w:pPr>
-      <w:r>
-        <w:t>Write a multi-threaded application in C#.</w:t>
-      </w:r>
-    </w:p>
-    <w:p>
-      <w:pPr>
-        <w:pStyle w:val="ListParagraph"/>
-        <w:numPr>
-          <w:ilvl w:val="0"/>
-          <w:numId w:val="9"/>
-        </w:numPr>
-        <w:spacing w:after="240"/>
-      </w:pPr>
-      <w:r>
-        <w:t>Explain why it is important to synchronize threads that need to share access to particular data sources.</w:t>
-      </w:r>
-    </w:p>
-    <w:p>
-      <w:pPr>
-        <w:spacing w:after="0"/>
-        <w:rPr>
-          <w:rStyle w:val="Strong"/>
-        </w:rPr>
-      </w:pPr>
-      <w:r>
-        <w:rPr>
-          <w:rStyle w:val="Strong"/>
-        </w:rPr>
-        <w:lastRenderedPageBreak/>
-        <w:t>Textbook:</w:t>
-      </w:r>
-    </w:p>
-    <w:p>
-      <w:pPr>
-        <w:spacing w:after="0"/>
-      </w:pPr>
-      <w:r>
-        <w:t>No textbook is required for this course. The course notes will give serve as the text.</w:t>
-      </w:r>
-    </w:p>
-    <w:p>
-      <w:pPr>
-        <w:spacing w:before="240" w:after="0"/>
-        <w:rPr>
-          <w:rStyle w:val="Strong"/>
-        </w:rPr>
-      </w:pPr>
-      <w:r>
-        <w:rPr>
-          <w:rStyle w:val="Strong"/>
-        </w:rPr>
-        <w:t>Recordings:</w:t>
-      </w:r>
-    </w:p>
-    <w:p>
-      <w:pPr>
-        <w:spacing w:after="0"/>
-      </w:pPr>
-      <w:r>
-        <w:t xml:space="preserve">Because there is no required textbook, each session is recorded and posted online.  </w:t>
-      </w:r>
-    </w:p>
-    <w:p>
-      <w:pPr>
-        <w:spacing w:before="240" w:after="0"/>
-        <w:rPr>
-          <w:rStyle w:val="Strong"/>
-        </w:rPr>
-      </w:pPr>
-      <w:r>
-        <w:rPr>
-          <w:rStyle w:val="Strong"/>
-        </w:rPr>
-        <w:t>Course Materials:</w:t>
-      </w:r>
-    </w:p>
-    <w:p>
-      <w:pPr>
-        <w:spacing w:after="0"/>
-      </w:pPr>
-      <w:r>
-        <w:t>Class notes, assignments, video recordings, and other course materials will be posted on the course’s Blackboard site or provided at the course content site</w:t>
-      </w:r>
-      <w:r>
-        <w:t xml:space="preserve"> which is at:</w:t>
-      </w:r>
-    </w:p>
-    <w:p>
-      <w:pPr>
-        <w:spacing w:after="0"/>
-      </w:pPr>
-      <w:hyperlink r:id="rId7" w:history="1">
-        <w:r>
-          <w:rPr>
-            <w:rStyle w:val="Hyperlink"/>
-          </w:rPr>
-          <w:t>http://www.epogue.info/CPSC-24500</w:t>
-        </w:r>
-      </w:hyperlink>
-      <w:r>
-        <w:t>.</w:t>
-      </w:r>
-    </w:p>
-    <w:p>
-      <w:pPr>
-        <w:spacing w:after="0"/>
-      </w:pPr>
-      <w:r>
-        <w:t xml:space="preserve"> </w:t>
-      </w:r>
     </w:p>
     <w:p>
       <w:pPr>
@@ -2616,7 +2603,7 @@
                     </pic:cNvPicPr>
                   </pic:nvPicPr>
                   <pic:blipFill>
-                    <a:blip r:embed="rId8">
+                    <a:blip r:embed="rId7">
                       <a:extLst>
                         <a:ext uri="{28A0092B-C50C-407E-A947-70E740481C1C}">
                           <a14:useLocalDpi xmlns:a14="http://schemas.microsoft.com/office/drawing/2010/main" val="0"/>
@@ -2675,7 +2662,7 @@
       <w:r>
         <w:t xml:space="preserve">, “Signs of Faith,” in accordance with the Lewis Mission Statement. To learn more about the Sanctified Zone, please visit: </w:t>
       </w:r>
-      <w:hyperlink r:id="rId9" w:history="1">
+      <w:hyperlink r:id="rId8" w:history="1">
         <w:r>
           <w:rPr>
             <w:rStyle w:val="Hyperlink"/>
@@ -2688,7 +2675,7 @@
       </w:r>
     </w:p>
     <w:sectPr>
-      <w:headerReference w:type="default" r:id="rId10"/>
+      <w:headerReference w:type="default" r:id="rId9"/>
       <w:pgSz w:w="12240" w:h="15840"/>
       <w:pgMar w:top="1440" w:right="1080" w:bottom="1440" w:left="1080" w:header="720" w:footer="720" w:gutter="0"/>
       <w:cols w:space="720"/>

</xml_diff>